<commit_message>
Segundo cambio de commit realizados
Cambios
</commit_message>
<xml_diff>
--- a/CV_actividad_aad.docx
+++ b/CV_actividad_aad.docx
@@ -907,7 +907,6 @@
                                 <w:lang w:eastAsia="es-ES_tradnl"/>
                               </w:rPr>
                             </w:pPr>
-                            <w:proofErr w:type="spellStart"/>
                             <w:r>
                               <w:rPr>
                                 <w:rFonts w:ascii="Open Sans" w:eastAsia="Times New Roman" w:hAnsi="Open Sans" w:cs="Times New Roman"/>
@@ -917,547 +916,7 @@
                                 <w:shd w:val="clear" w:color="auto" w:fill="FFFFFF"/>
                                 <w:lang w:eastAsia="es-ES_tradnl"/>
                               </w:rPr>
-                              <w:t>Lorem</w:t>
-                            </w:r>
-                            <w:proofErr w:type="spellEnd"/>
-                            <w:r>
-                              <w:rPr>
-                                <w:rFonts w:ascii="Open Sans" w:eastAsia="Times New Roman" w:hAnsi="Open Sans" w:cs="Times New Roman"/>
-                                <w:color w:val="3B3838" w:themeColor="background2" w:themeShade="40"/>
-                                <w:sz w:val="21"/>
-                                <w:szCs w:val="21"/>
-                                <w:shd w:val="clear" w:color="auto" w:fill="FFFFFF"/>
-                                <w:lang w:eastAsia="es-ES_tradnl"/>
-                              </w:rPr>
-                              <w:t xml:space="preserve"> </w:t>
-                            </w:r>
-                            <w:proofErr w:type="spellStart"/>
-                            <w:r>
-                              <w:rPr>
-                                <w:rFonts w:ascii="Open Sans" w:eastAsia="Times New Roman" w:hAnsi="Open Sans" w:cs="Times New Roman"/>
-                                <w:color w:val="3B3838" w:themeColor="background2" w:themeShade="40"/>
-                                <w:sz w:val="21"/>
-                                <w:szCs w:val="21"/>
-                                <w:shd w:val="clear" w:color="auto" w:fill="FFFFFF"/>
-                                <w:lang w:eastAsia="es-ES_tradnl"/>
-                              </w:rPr>
-                              <w:t>ipsum</w:t>
-                            </w:r>
-                            <w:proofErr w:type="spellEnd"/>
-                            <w:r>
-                              <w:rPr>
-                                <w:rFonts w:ascii="Open Sans" w:eastAsia="Times New Roman" w:hAnsi="Open Sans" w:cs="Times New Roman"/>
-                                <w:color w:val="3B3838" w:themeColor="background2" w:themeShade="40"/>
-                                <w:sz w:val="21"/>
-                                <w:szCs w:val="21"/>
-                                <w:shd w:val="clear" w:color="auto" w:fill="FFFFFF"/>
-                                <w:lang w:eastAsia="es-ES_tradnl"/>
-                              </w:rPr>
-                              <w:t xml:space="preserve"> dolor </w:t>
-                            </w:r>
-                            <w:proofErr w:type="spellStart"/>
-                            <w:r>
-                              <w:rPr>
-                                <w:rFonts w:ascii="Open Sans" w:eastAsia="Times New Roman" w:hAnsi="Open Sans" w:cs="Times New Roman"/>
-                                <w:color w:val="3B3838" w:themeColor="background2" w:themeShade="40"/>
-                                <w:sz w:val="21"/>
-                                <w:szCs w:val="21"/>
-                                <w:shd w:val="clear" w:color="auto" w:fill="FFFFFF"/>
-                                <w:lang w:eastAsia="es-ES_tradnl"/>
-                              </w:rPr>
-                              <w:t>sit</w:t>
-                            </w:r>
-                            <w:proofErr w:type="spellEnd"/>
-                            <w:r>
-                              <w:rPr>
-                                <w:rFonts w:ascii="Open Sans" w:eastAsia="Times New Roman" w:hAnsi="Open Sans" w:cs="Times New Roman"/>
-                                <w:color w:val="3B3838" w:themeColor="background2" w:themeShade="40"/>
-                                <w:sz w:val="21"/>
-                                <w:szCs w:val="21"/>
-                                <w:shd w:val="clear" w:color="auto" w:fill="FFFFFF"/>
-                                <w:lang w:eastAsia="es-ES_tradnl"/>
-                              </w:rPr>
-                              <w:t xml:space="preserve"> </w:t>
-                            </w:r>
-                            <w:proofErr w:type="spellStart"/>
-                            <w:r>
-                              <w:rPr>
-                                <w:rFonts w:ascii="Open Sans" w:eastAsia="Times New Roman" w:hAnsi="Open Sans" w:cs="Times New Roman"/>
-                                <w:color w:val="3B3838" w:themeColor="background2" w:themeShade="40"/>
-                                <w:sz w:val="21"/>
-                                <w:szCs w:val="21"/>
-                                <w:shd w:val="clear" w:color="auto" w:fill="FFFFFF"/>
-                                <w:lang w:eastAsia="es-ES_tradnl"/>
-                              </w:rPr>
-                              <w:t>amet</w:t>
-                            </w:r>
-                            <w:proofErr w:type="spellEnd"/>
-                            <w:r>
-                              <w:rPr>
-                                <w:rFonts w:ascii="Open Sans" w:eastAsia="Times New Roman" w:hAnsi="Open Sans" w:cs="Times New Roman"/>
-                                <w:color w:val="3B3838" w:themeColor="background2" w:themeShade="40"/>
-                                <w:sz w:val="21"/>
-                                <w:szCs w:val="21"/>
-                                <w:shd w:val="clear" w:color="auto" w:fill="FFFFFF"/>
-                                <w:lang w:eastAsia="es-ES_tradnl"/>
-                              </w:rPr>
-                              <w:t xml:space="preserve">, </w:t>
-                            </w:r>
-                            <w:proofErr w:type="spellStart"/>
-                            <w:r>
-                              <w:rPr>
-                                <w:rFonts w:ascii="Open Sans" w:eastAsia="Times New Roman" w:hAnsi="Open Sans" w:cs="Times New Roman"/>
-                                <w:color w:val="3B3838" w:themeColor="background2" w:themeShade="40"/>
-                                <w:sz w:val="21"/>
-                                <w:szCs w:val="21"/>
-                                <w:shd w:val="clear" w:color="auto" w:fill="FFFFFF"/>
-                                <w:lang w:eastAsia="es-ES_tradnl"/>
-                              </w:rPr>
-                              <w:t>consectetur</w:t>
-                            </w:r>
-                            <w:proofErr w:type="spellEnd"/>
-                            <w:r>
-                              <w:rPr>
-                                <w:rFonts w:ascii="Open Sans" w:eastAsia="Times New Roman" w:hAnsi="Open Sans" w:cs="Times New Roman"/>
-                                <w:color w:val="3B3838" w:themeColor="background2" w:themeShade="40"/>
-                                <w:sz w:val="21"/>
-                                <w:szCs w:val="21"/>
-                                <w:shd w:val="clear" w:color="auto" w:fill="FFFFFF"/>
-                                <w:lang w:eastAsia="es-ES_tradnl"/>
-                              </w:rPr>
-                              <w:t xml:space="preserve"> </w:t>
-                            </w:r>
-                            <w:proofErr w:type="spellStart"/>
-                            <w:r>
-                              <w:rPr>
-                                <w:rFonts w:ascii="Open Sans" w:eastAsia="Times New Roman" w:hAnsi="Open Sans" w:cs="Times New Roman"/>
-                                <w:color w:val="3B3838" w:themeColor="background2" w:themeShade="40"/>
-                                <w:sz w:val="21"/>
-                                <w:szCs w:val="21"/>
-                                <w:shd w:val="clear" w:color="auto" w:fill="FFFFFF"/>
-                                <w:lang w:eastAsia="es-ES_tradnl"/>
-                              </w:rPr>
-                              <w:t>adipiscing</w:t>
-                            </w:r>
-                            <w:proofErr w:type="spellEnd"/>
-                            <w:r>
-                              <w:rPr>
-                                <w:rFonts w:ascii="Open Sans" w:eastAsia="Times New Roman" w:hAnsi="Open Sans" w:cs="Times New Roman"/>
-                                <w:color w:val="3B3838" w:themeColor="background2" w:themeShade="40"/>
-                                <w:sz w:val="21"/>
-                                <w:szCs w:val="21"/>
-                                <w:shd w:val="clear" w:color="auto" w:fill="FFFFFF"/>
-                                <w:lang w:eastAsia="es-ES_tradnl"/>
-                              </w:rPr>
-                              <w:t xml:space="preserve"> </w:t>
-                            </w:r>
-                            <w:proofErr w:type="spellStart"/>
-                            <w:r>
-                              <w:rPr>
-                                <w:rFonts w:ascii="Open Sans" w:eastAsia="Times New Roman" w:hAnsi="Open Sans" w:cs="Times New Roman"/>
-                                <w:color w:val="3B3838" w:themeColor="background2" w:themeShade="40"/>
-                                <w:sz w:val="21"/>
-                                <w:szCs w:val="21"/>
-                                <w:shd w:val="clear" w:color="auto" w:fill="FFFFFF"/>
-                                <w:lang w:eastAsia="es-ES_tradnl"/>
-                              </w:rPr>
-                              <w:t>elit</w:t>
-                            </w:r>
-                            <w:proofErr w:type="spellEnd"/>
-                            <w:r>
-                              <w:rPr>
-                                <w:rFonts w:ascii="Open Sans" w:eastAsia="Times New Roman" w:hAnsi="Open Sans" w:cs="Times New Roman"/>
-                                <w:color w:val="3B3838" w:themeColor="background2" w:themeShade="40"/>
-                                <w:sz w:val="21"/>
-                                <w:szCs w:val="21"/>
-                                <w:shd w:val="clear" w:color="auto" w:fill="FFFFFF"/>
-                                <w:lang w:eastAsia="es-ES_tradnl"/>
-                              </w:rPr>
-                              <w:t xml:space="preserve">. Sed </w:t>
-                            </w:r>
-                            <w:proofErr w:type="spellStart"/>
-                            <w:r>
-                              <w:rPr>
-                                <w:rFonts w:ascii="Open Sans" w:eastAsia="Times New Roman" w:hAnsi="Open Sans" w:cs="Times New Roman"/>
-                                <w:color w:val="3B3838" w:themeColor="background2" w:themeShade="40"/>
-                                <w:sz w:val="21"/>
-                                <w:szCs w:val="21"/>
-                                <w:shd w:val="clear" w:color="auto" w:fill="FFFFFF"/>
-                                <w:lang w:eastAsia="es-ES_tradnl"/>
-                              </w:rPr>
-                              <w:t>tincidunt</w:t>
-                            </w:r>
-                            <w:proofErr w:type="spellEnd"/>
-                            <w:r>
-                              <w:rPr>
-                                <w:rFonts w:ascii="Open Sans" w:eastAsia="Times New Roman" w:hAnsi="Open Sans" w:cs="Times New Roman"/>
-                                <w:color w:val="3B3838" w:themeColor="background2" w:themeShade="40"/>
-                                <w:sz w:val="21"/>
-                                <w:szCs w:val="21"/>
-                                <w:shd w:val="clear" w:color="auto" w:fill="FFFFFF"/>
-                                <w:lang w:eastAsia="es-ES_tradnl"/>
-                              </w:rPr>
-                              <w:t xml:space="preserve"> </w:t>
-                            </w:r>
-                            <w:proofErr w:type="spellStart"/>
-                            <w:r>
-                              <w:rPr>
-                                <w:rFonts w:ascii="Open Sans" w:eastAsia="Times New Roman" w:hAnsi="Open Sans" w:cs="Times New Roman"/>
-                                <w:color w:val="3B3838" w:themeColor="background2" w:themeShade="40"/>
-                                <w:sz w:val="21"/>
-                                <w:szCs w:val="21"/>
-                                <w:shd w:val="clear" w:color="auto" w:fill="FFFFFF"/>
-                                <w:lang w:eastAsia="es-ES_tradnl"/>
-                              </w:rPr>
-                              <w:t>facilisis</w:t>
-                            </w:r>
-                            <w:proofErr w:type="spellEnd"/>
-                            <w:r>
-                              <w:rPr>
-                                <w:rFonts w:ascii="Open Sans" w:eastAsia="Times New Roman" w:hAnsi="Open Sans" w:cs="Times New Roman"/>
-                                <w:color w:val="3B3838" w:themeColor="background2" w:themeShade="40"/>
-                                <w:sz w:val="21"/>
-                                <w:szCs w:val="21"/>
-                                <w:shd w:val="clear" w:color="auto" w:fill="FFFFFF"/>
-                                <w:lang w:eastAsia="es-ES_tradnl"/>
-                              </w:rPr>
-                              <w:t xml:space="preserve"> ante, at lacinia </w:t>
-                            </w:r>
-                            <w:proofErr w:type="spellStart"/>
-                            <w:r>
-                              <w:rPr>
-                                <w:rFonts w:ascii="Open Sans" w:eastAsia="Times New Roman" w:hAnsi="Open Sans" w:cs="Times New Roman"/>
-                                <w:color w:val="3B3838" w:themeColor="background2" w:themeShade="40"/>
-                                <w:sz w:val="21"/>
-                                <w:szCs w:val="21"/>
-                                <w:shd w:val="clear" w:color="auto" w:fill="FFFFFF"/>
-                                <w:lang w:eastAsia="es-ES_tradnl"/>
-                              </w:rPr>
-                              <w:t>orci</w:t>
-                            </w:r>
-                            <w:proofErr w:type="spellEnd"/>
-                            <w:r>
-                              <w:rPr>
-                                <w:rFonts w:ascii="Open Sans" w:eastAsia="Times New Roman" w:hAnsi="Open Sans" w:cs="Times New Roman"/>
-                                <w:color w:val="3B3838" w:themeColor="background2" w:themeShade="40"/>
-                                <w:sz w:val="21"/>
-                                <w:szCs w:val="21"/>
-                                <w:shd w:val="clear" w:color="auto" w:fill="FFFFFF"/>
-                                <w:lang w:eastAsia="es-ES_tradnl"/>
-                              </w:rPr>
-                              <w:t xml:space="preserve"> </w:t>
-                            </w:r>
-                            <w:proofErr w:type="spellStart"/>
-                            <w:r>
-                              <w:rPr>
-                                <w:rFonts w:ascii="Open Sans" w:eastAsia="Times New Roman" w:hAnsi="Open Sans" w:cs="Times New Roman"/>
-                                <w:color w:val="3B3838" w:themeColor="background2" w:themeShade="40"/>
-                                <w:sz w:val="21"/>
-                                <w:szCs w:val="21"/>
-                                <w:shd w:val="clear" w:color="auto" w:fill="FFFFFF"/>
-                                <w:lang w:eastAsia="es-ES_tradnl"/>
-                              </w:rPr>
-                              <w:t>pellentesque</w:t>
-                            </w:r>
-                            <w:proofErr w:type="spellEnd"/>
-                            <w:r>
-                              <w:rPr>
-                                <w:rFonts w:ascii="Open Sans" w:eastAsia="Times New Roman" w:hAnsi="Open Sans" w:cs="Times New Roman"/>
-                                <w:color w:val="3B3838" w:themeColor="background2" w:themeShade="40"/>
-                                <w:sz w:val="21"/>
-                                <w:szCs w:val="21"/>
-                                <w:shd w:val="clear" w:color="auto" w:fill="FFFFFF"/>
-                                <w:lang w:eastAsia="es-ES_tradnl"/>
-                              </w:rPr>
-                              <w:t xml:space="preserve"> a. Sed id </w:t>
-                            </w:r>
-                            <w:proofErr w:type="spellStart"/>
-                            <w:r>
-                              <w:rPr>
-                                <w:rFonts w:ascii="Open Sans" w:eastAsia="Times New Roman" w:hAnsi="Open Sans" w:cs="Times New Roman"/>
-                                <w:color w:val="3B3838" w:themeColor="background2" w:themeShade="40"/>
-                                <w:sz w:val="21"/>
-                                <w:szCs w:val="21"/>
-                                <w:shd w:val="clear" w:color="auto" w:fill="FFFFFF"/>
-                                <w:lang w:eastAsia="es-ES_tradnl"/>
-                              </w:rPr>
-                              <w:t>consectetur</w:t>
-                            </w:r>
-                            <w:proofErr w:type="spellEnd"/>
-                            <w:r>
-                              <w:rPr>
-                                <w:rFonts w:ascii="Open Sans" w:eastAsia="Times New Roman" w:hAnsi="Open Sans" w:cs="Times New Roman"/>
-                                <w:color w:val="3B3838" w:themeColor="background2" w:themeShade="40"/>
-                                <w:sz w:val="21"/>
-                                <w:szCs w:val="21"/>
-                                <w:shd w:val="clear" w:color="auto" w:fill="FFFFFF"/>
-                                <w:lang w:eastAsia="es-ES_tradnl"/>
-                              </w:rPr>
-                              <w:t xml:space="preserve"> ex, et </w:t>
-                            </w:r>
-                            <w:proofErr w:type="spellStart"/>
-                            <w:r>
-                              <w:rPr>
-                                <w:rFonts w:ascii="Open Sans" w:eastAsia="Times New Roman" w:hAnsi="Open Sans" w:cs="Times New Roman"/>
-                                <w:color w:val="3B3838" w:themeColor="background2" w:themeShade="40"/>
-                                <w:sz w:val="21"/>
-                                <w:szCs w:val="21"/>
-                                <w:shd w:val="clear" w:color="auto" w:fill="FFFFFF"/>
-                                <w:lang w:eastAsia="es-ES_tradnl"/>
-                              </w:rPr>
-                              <w:t>dictum</w:t>
-                            </w:r>
-                            <w:proofErr w:type="spellEnd"/>
-                            <w:r>
-                              <w:rPr>
-                                <w:rFonts w:ascii="Open Sans" w:eastAsia="Times New Roman" w:hAnsi="Open Sans" w:cs="Times New Roman"/>
-                                <w:color w:val="3B3838" w:themeColor="background2" w:themeShade="40"/>
-                                <w:sz w:val="21"/>
-                                <w:szCs w:val="21"/>
-                                <w:shd w:val="clear" w:color="auto" w:fill="FFFFFF"/>
-                                <w:lang w:eastAsia="es-ES_tradnl"/>
-                              </w:rPr>
-                              <w:t xml:space="preserve"> </w:t>
-                            </w:r>
-                            <w:proofErr w:type="spellStart"/>
-                            <w:r>
-                              <w:rPr>
-                                <w:rFonts w:ascii="Open Sans" w:eastAsia="Times New Roman" w:hAnsi="Open Sans" w:cs="Times New Roman"/>
-                                <w:color w:val="3B3838" w:themeColor="background2" w:themeShade="40"/>
-                                <w:sz w:val="21"/>
-                                <w:szCs w:val="21"/>
-                                <w:shd w:val="clear" w:color="auto" w:fill="FFFFFF"/>
-                                <w:lang w:eastAsia="es-ES_tradnl"/>
-                              </w:rPr>
-                              <w:t>velit</w:t>
-                            </w:r>
-                            <w:proofErr w:type="spellEnd"/>
-                            <w:r>
-                              <w:rPr>
-                                <w:rFonts w:ascii="Open Sans" w:eastAsia="Times New Roman" w:hAnsi="Open Sans" w:cs="Times New Roman"/>
-                                <w:color w:val="3B3838" w:themeColor="background2" w:themeShade="40"/>
-                                <w:sz w:val="21"/>
-                                <w:szCs w:val="21"/>
-                                <w:shd w:val="clear" w:color="auto" w:fill="FFFFFF"/>
-                                <w:lang w:eastAsia="es-ES_tradnl"/>
-                              </w:rPr>
-                              <w:t xml:space="preserve">. </w:t>
-                            </w:r>
-                            <w:proofErr w:type="spellStart"/>
-                            <w:r>
-                              <w:rPr>
-                                <w:rFonts w:ascii="Open Sans" w:eastAsia="Times New Roman" w:hAnsi="Open Sans" w:cs="Times New Roman"/>
-                                <w:color w:val="3B3838" w:themeColor="background2" w:themeShade="40"/>
-                                <w:sz w:val="21"/>
-                                <w:szCs w:val="21"/>
-                                <w:shd w:val="clear" w:color="auto" w:fill="FFFFFF"/>
-                                <w:lang w:eastAsia="es-ES_tradnl"/>
-                              </w:rPr>
-                              <w:t>Nam</w:t>
-                            </w:r>
-                            <w:proofErr w:type="spellEnd"/>
-                            <w:r>
-                              <w:rPr>
-                                <w:rFonts w:ascii="Open Sans" w:eastAsia="Times New Roman" w:hAnsi="Open Sans" w:cs="Times New Roman"/>
-                                <w:color w:val="3B3838" w:themeColor="background2" w:themeShade="40"/>
-                                <w:sz w:val="21"/>
-                                <w:szCs w:val="21"/>
-                                <w:shd w:val="clear" w:color="auto" w:fill="FFFFFF"/>
-                                <w:lang w:eastAsia="es-ES_tradnl"/>
-                              </w:rPr>
-                              <w:t xml:space="preserve"> </w:t>
-                            </w:r>
-                            <w:proofErr w:type="spellStart"/>
-                            <w:r>
-                              <w:rPr>
-                                <w:rFonts w:ascii="Open Sans" w:eastAsia="Times New Roman" w:hAnsi="Open Sans" w:cs="Times New Roman"/>
-                                <w:color w:val="3B3838" w:themeColor="background2" w:themeShade="40"/>
-                                <w:sz w:val="21"/>
-                                <w:szCs w:val="21"/>
-                                <w:shd w:val="clear" w:color="auto" w:fill="FFFFFF"/>
-                                <w:lang w:eastAsia="es-ES_tradnl"/>
-                              </w:rPr>
-                              <w:t>tincidunt</w:t>
-                            </w:r>
-                            <w:proofErr w:type="spellEnd"/>
-                            <w:r>
-                              <w:rPr>
-                                <w:rFonts w:ascii="Open Sans" w:eastAsia="Times New Roman" w:hAnsi="Open Sans" w:cs="Times New Roman"/>
-                                <w:color w:val="3B3838" w:themeColor="background2" w:themeShade="40"/>
-                                <w:sz w:val="21"/>
-                                <w:szCs w:val="21"/>
-                                <w:shd w:val="clear" w:color="auto" w:fill="FFFFFF"/>
-                                <w:lang w:eastAsia="es-ES_tradnl"/>
-                              </w:rPr>
-                              <w:t xml:space="preserve"> </w:t>
-                            </w:r>
-                            <w:proofErr w:type="spellStart"/>
-                            <w:r>
-                              <w:rPr>
-                                <w:rFonts w:ascii="Open Sans" w:eastAsia="Times New Roman" w:hAnsi="Open Sans" w:cs="Times New Roman"/>
-                                <w:color w:val="3B3838" w:themeColor="background2" w:themeShade="40"/>
-                                <w:sz w:val="21"/>
-                                <w:szCs w:val="21"/>
-                                <w:shd w:val="clear" w:color="auto" w:fill="FFFFFF"/>
-                                <w:lang w:eastAsia="es-ES_tradnl"/>
-                              </w:rPr>
-                              <w:t>nibh</w:t>
-                            </w:r>
-                            <w:proofErr w:type="spellEnd"/>
-                            <w:r>
-                              <w:rPr>
-                                <w:rFonts w:ascii="Open Sans" w:eastAsia="Times New Roman" w:hAnsi="Open Sans" w:cs="Times New Roman"/>
-                                <w:color w:val="3B3838" w:themeColor="background2" w:themeShade="40"/>
-                                <w:sz w:val="21"/>
-                                <w:szCs w:val="21"/>
-                                <w:shd w:val="clear" w:color="auto" w:fill="FFFFFF"/>
-                                <w:lang w:eastAsia="es-ES_tradnl"/>
-                              </w:rPr>
-                              <w:t xml:space="preserve"> </w:t>
-                            </w:r>
-                            <w:proofErr w:type="spellStart"/>
-                            <w:r>
-                              <w:rPr>
-                                <w:rFonts w:ascii="Open Sans" w:eastAsia="Times New Roman" w:hAnsi="Open Sans" w:cs="Times New Roman"/>
-                                <w:color w:val="3B3838" w:themeColor="background2" w:themeShade="40"/>
-                                <w:sz w:val="21"/>
-                                <w:szCs w:val="21"/>
-                                <w:shd w:val="clear" w:color="auto" w:fill="FFFFFF"/>
-                                <w:lang w:eastAsia="es-ES_tradnl"/>
-                              </w:rPr>
-                              <w:t>eu</w:t>
-                            </w:r>
-                            <w:proofErr w:type="spellEnd"/>
-                            <w:r>
-                              <w:rPr>
-                                <w:rFonts w:ascii="Open Sans" w:eastAsia="Times New Roman" w:hAnsi="Open Sans" w:cs="Times New Roman"/>
-                                <w:color w:val="3B3838" w:themeColor="background2" w:themeShade="40"/>
-                                <w:sz w:val="21"/>
-                                <w:szCs w:val="21"/>
-                                <w:shd w:val="clear" w:color="auto" w:fill="FFFFFF"/>
-                                <w:lang w:eastAsia="es-ES_tradnl"/>
-                              </w:rPr>
-                              <w:t xml:space="preserve"> mi </w:t>
-                            </w:r>
-                            <w:proofErr w:type="spellStart"/>
-                            <w:r>
-                              <w:rPr>
-                                <w:rFonts w:ascii="Open Sans" w:eastAsia="Times New Roman" w:hAnsi="Open Sans" w:cs="Times New Roman"/>
-                                <w:color w:val="3B3838" w:themeColor="background2" w:themeShade="40"/>
-                                <w:sz w:val="21"/>
-                                <w:szCs w:val="21"/>
-                                <w:shd w:val="clear" w:color="auto" w:fill="FFFFFF"/>
-                                <w:lang w:eastAsia="es-ES_tradnl"/>
-                              </w:rPr>
-                              <w:t>interdum</w:t>
-                            </w:r>
-                            <w:proofErr w:type="spellEnd"/>
-                            <w:r>
-                              <w:rPr>
-                                <w:rFonts w:ascii="Open Sans" w:eastAsia="Times New Roman" w:hAnsi="Open Sans" w:cs="Times New Roman"/>
-                                <w:color w:val="3B3838" w:themeColor="background2" w:themeShade="40"/>
-                                <w:sz w:val="21"/>
-                                <w:szCs w:val="21"/>
-                                <w:shd w:val="clear" w:color="auto" w:fill="FFFFFF"/>
-                                <w:lang w:eastAsia="es-ES_tradnl"/>
-                              </w:rPr>
-                              <w:t xml:space="preserve"> </w:t>
-                            </w:r>
-                            <w:proofErr w:type="spellStart"/>
-                            <w:r>
-                              <w:rPr>
-                                <w:rFonts w:ascii="Open Sans" w:eastAsia="Times New Roman" w:hAnsi="Open Sans" w:cs="Times New Roman"/>
-                                <w:color w:val="3B3838" w:themeColor="background2" w:themeShade="40"/>
-                                <w:sz w:val="21"/>
-                                <w:szCs w:val="21"/>
-                                <w:shd w:val="clear" w:color="auto" w:fill="FFFFFF"/>
-                                <w:lang w:eastAsia="es-ES_tradnl"/>
-                              </w:rPr>
-                              <w:t>aliquet</w:t>
-                            </w:r>
-                            <w:proofErr w:type="spellEnd"/>
-                            <w:r>
-                              <w:rPr>
-                                <w:rFonts w:ascii="Open Sans" w:eastAsia="Times New Roman" w:hAnsi="Open Sans" w:cs="Times New Roman"/>
-                                <w:color w:val="3B3838" w:themeColor="background2" w:themeShade="40"/>
-                                <w:sz w:val="21"/>
-                                <w:szCs w:val="21"/>
-                                <w:shd w:val="clear" w:color="auto" w:fill="FFFFFF"/>
-                                <w:lang w:eastAsia="es-ES_tradnl"/>
-                              </w:rPr>
-                              <w:t xml:space="preserve">. </w:t>
-                            </w:r>
-                            <w:proofErr w:type="spellStart"/>
-                            <w:r>
-                              <w:rPr>
-                                <w:rFonts w:ascii="Open Sans" w:eastAsia="Times New Roman" w:hAnsi="Open Sans" w:cs="Times New Roman"/>
-                                <w:color w:val="3B3838" w:themeColor="background2" w:themeShade="40"/>
-                                <w:sz w:val="21"/>
-                                <w:szCs w:val="21"/>
-                                <w:shd w:val="clear" w:color="auto" w:fill="FFFFFF"/>
-                                <w:lang w:eastAsia="es-ES_tradnl"/>
-                              </w:rPr>
-                              <w:t>Pellentesque</w:t>
-                            </w:r>
-                            <w:proofErr w:type="spellEnd"/>
-                            <w:r>
-                              <w:rPr>
-                                <w:rFonts w:ascii="Open Sans" w:eastAsia="Times New Roman" w:hAnsi="Open Sans" w:cs="Times New Roman"/>
-                                <w:color w:val="3B3838" w:themeColor="background2" w:themeShade="40"/>
-                                <w:sz w:val="21"/>
-                                <w:szCs w:val="21"/>
-                                <w:shd w:val="clear" w:color="auto" w:fill="FFFFFF"/>
-                                <w:lang w:eastAsia="es-ES_tradnl"/>
-                              </w:rPr>
-                              <w:t xml:space="preserve"> mi magna, </w:t>
-                            </w:r>
-                            <w:proofErr w:type="spellStart"/>
-                            <w:r>
-                              <w:rPr>
-                                <w:rFonts w:ascii="Open Sans" w:eastAsia="Times New Roman" w:hAnsi="Open Sans" w:cs="Times New Roman"/>
-                                <w:color w:val="3B3838" w:themeColor="background2" w:themeShade="40"/>
-                                <w:sz w:val="21"/>
-                                <w:szCs w:val="21"/>
-                                <w:shd w:val="clear" w:color="auto" w:fill="FFFFFF"/>
-                                <w:lang w:eastAsia="es-ES_tradnl"/>
-                              </w:rPr>
-                              <w:t>hendrerit</w:t>
-                            </w:r>
-                            <w:proofErr w:type="spellEnd"/>
-                            <w:r>
-                              <w:rPr>
-                                <w:rFonts w:ascii="Open Sans" w:eastAsia="Times New Roman" w:hAnsi="Open Sans" w:cs="Times New Roman"/>
-                                <w:color w:val="3B3838" w:themeColor="background2" w:themeShade="40"/>
-                                <w:sz w:val="21"/>
-                                <w:szCs w:val="21"/>
-                                <w:shd w:val="clear" w:color="auto" w:fill="FFFFFF"/>
-                                <w:lang w:eastAsia="es-ES_tradnl"/>
-                              </w:rPr>
-                              <w:t xml:space="preserve"> a </w:t>
-                            </w:r>
-                            <w:proofErr w:type="spellStart"/>
-                            <w:r>
-                              <w:rPr>
-                                <w:rFonts w:ascii="Open Sans" w:eastAsia="Times New Roman" w:hAnsi="Open Sans" w:cs="Times New Roman"/>
-                                <w:color w:val="3B3838" w:themeColor="background2" w:themeShade="40"/>
-                                <w:sz w:val="21"/>
-                                <w:szCs w:val="21"/>
-                                <w:shd w:val="clear" w:color="auto" w:fill="FFFFFF"/>
-                                <w:lang w:eastAsia="es-ES_tradnl"/>
-                              </w:rPr>
-                              <w:t>orci</w:t>
-                            </w:r>
-                            <w:proofErr w:type="spellEnd"/>
-                            <w:r>
-                              <w:rPr>
-                                <w:rFonts w:ascii="Open Sans" w:eastAsia="Times New Roman" w:hAnsi="Open Sans" w:cs="Times New Roman"/>
-                                <w:color w:val="3B3838" w:themeColor="background2" w:themeShade="40"/>
-                                <w:sz w:val="21"/>
-                                <w:szCs w:val="21"/>
-                                <w:shd w:val="clear" w:color="auto" w:fill="FFFFFF"/>
-                                <w:lang w:eastAsia="es-ES_tradnl"/>
-                              </w:rPr>
-                              <w:t xml:space="preserve"> in</w:t>
+                              <w:t>Lorem ipsum dolor sit amet, consectetur adipiscing elit. Sed tincidunt facilisis ante, at lacinia orci pellentesque a. Sed id consectetur ex, et dictum velit. Nam tincidunt nibh eu mi interdum aliquet. Pellentesque mi magna, hendrerit a orci in</w:t>
                             </w:r>
                             <w:r>
                               <w:rPr>
@@ -2244,7 +1703,6 @@
                                 <w:lang w:eastAsia="es-ES_tradnl"/>
                               </w:rPr>
                             </w:pPr>
-                            <w:proofErr w:type="spellStart"/>
                             <w:r>
                               <w:rPr>
                                 <w:rFonts w:ascii="Open Sans" w:eastAsia="Times New Roman" w:hAnsi="Open Sans" w:cs="Times New Roman"/>
@@ -2254,81 +1712,8 @@
                                 <w:shd w:val="clear" w:color="auto" w:fill="FFFFFF"/>
                                 <w:lang w:eastAsia="es-ES_tradnl"/>
                               </w:rPr>
-                              <w:t>Lorem</w:t>
+                              <w:t>Lorem ipsum dolor sit elit</w:t>
                             </w:r>
-                            <w:proofErr w:type="spellEnd"/>
-                            <w:r>
-                              <w:rPr>
-                                <w:rFonts w:ascii="Open Sans" w:eastAsia="Times New Roman" w:hAnsi="Open Sans" w:cs="Times New Roman"/>
-                                <w:color w:val="3B3838" w:themeColor="background2" w:themeShade="40"/>
-                                <w:sz w:val="20"/>
-                                <w:szCs w:val="20"/>
-                                <w:shd w:val="clear" w:color="auto" w:fill="FFFFFF"/>
-                                <w:lang w:eastAsia="es-ES_tradnl"/>
-                              </w:rPr>
-                              <w:t xml:space="preserve"> </w:t>
-                            </w:r>
-                            <w:proofErr w:type="spellStart"/>
-                            <w:r>
-                              <w:rPr>
-                                <w:rFonts w:ascii="Open Sans" w:eastAsia="Times New Roman" w:hAnsi="Open Sans" w:cs="Times New Roman"/>
-                                <w:color w:val="3B3838" w:themeColor="background2" w:themeShade="40"/>
-                                <w:sz w:val="20"/>
-                                <w:szCs w:val="20"/>
-                                <w:shd w:val="clear" w:color="auto" w:fill="FFFFFF"/>
-                                <w:lang w:eastAsia="es-ES_tradnl"/>
-                              </w:rPr>
-                              <w:t>ipsum</w:t>
-                            </w:r>
-                            <w:proofErr w:type="spellEnd"/>
-                            <w:r>
-                              <w:rPr>
-                                <w:rFonts w:ascii="Open Sans" w:eastAsia="Times New Roman" w:hAnsi="Open Sans" w:cs="Times New Roman"/>
-                                <w:color w:val="3B3838" w:themeColor="background2" w:themeShade="40"/>
-                                <w:sz w:val="20"/>
-                                <w:szCs w:val="20"/>
-                                <w:shd w:val="clear" w:color="auto" w:fill="FFFFFF"/>
-                                <w:lang w:eastAsia="es-ES_tradnl"/>
-                              </w:rPr>
-                              <w:t xml:space="preserve"> dolor </w:t>
-                            </w:r>
-                            <w:proofErr w:type="spellStart"/>
-                            <w:r>
-                              <w:rPr>
-                                <w:rFonts w:ascii="Open Sans" w:eastAsia="Times New Roman" w:hAnsi="Open Sans" w:cs="Times New Roman"/>
-                                <w:color w:val="3B3838" w:themeColor="background2" w:themeShade="40"/>
-                                <w:sz w:val="20"/>
-                                <w:szCs w:val="20"/>
-                                <w:shd w:val="clear" w:color="auto" w:fill="FFFFFF"/>
-                                <w:lang w:eastAsia="es-ES_tradnl"/>
-                              </w:rPr>
-                              <w:t>sit</w:t>
-                            </w:r>
-                            <w:proofErr w:type="spellEnd"/>
-                            <w:r>
-                              <w:rPr>
-                                <w:rFonts w:ascii="Open Sans" w:eastAsia="Times New Roman" w:hAnsi="Open Sans" w:cs="Times New Roman"/>
-                                <w:color w:val="3B3838" w:themeColor="background2" w:themeShade="40"/>
-                                <w:sz w:val="20"/>
-                                <w:szCs w:val="20"/>
-                                <w:shd w:val="clear" w:color="auto" w:fill="FFFFFF"/>
-                                <w:lang w:eastAsia="es-ES_tradnl"/>
-                              </w:rPr>
-                              <w:t xml:space="preserve"> </w:t>
-                            </w:r>
-                            <w:proofErr w:type="spellStart"/>
-                            <w:r>
-                              <w:rPr>
-                                <w:rFonts w:ascii="Open Sans" w:eastAsia="Times New Roman" w:hAnsi="Open Sans" w:cs="Times New Roman"/>
-                                <w:color w:val="3B3838" w:themeColor="background2" w:themeShade="40"/>
-                                <w:sz w:val="20"/>
-                                <w:szCs w:val="20"/>
-                                <w:shd w:val="clear" w:color="auto" w:fill="FFFFFF"/>
-                                <w:lang w:eastAsia="es-ES_tradnl"/>
-                              </w:rPr>
-                              <w:t>elit</w:t>
-                            </w:r>
-                            <w:proofErr w:type="spellEnd"/>
                             <w:r>
                               <w:rPr>
                                 <w:rFonts w:ascii="Open Sans" w:eastAsia="Times New Roman" w:hAnsi="Open Sans" w:cs="Times New Roman"/>
@@ -2669,7 +2054,6 @@
                                 <w:lang w:eastAsia="es-ES_tradnl"/>
                               </w:rPr>
                             </w:pPr>
-                            <w:proofErr w:type="spellStart"/>
                             <w:r>
                               <w:rPr>
                                 <w:rFonts w:ascii="Open Sans" w:eastAsia="Times New Roman" w:hAnsi="Open Sans" w:cs="Times New Roman"/>
@@ -2679,81 +2063,8 @@
                                 <w:shd w:val="clear" w:color="auto" w:fill="FFFFFF"/>
                                 <w:lang w:eastAsia="es-ES_tradnl"/>
                               </w:rPr>
-                              <w:t>Lorem</w:t>
+                              <w:t>Lorem ipsum dolor sit elit</w:t>
                             </w:r>
-                            <w:proofErr w:type="spellEnd"/>
-                            <w:r>
-                              <w:rPr>
-                                <w:rFonts w:ascii="Open Sans" w:eastAsia="Times New Roman" w:hAnsi="Open Sans" w:cs="Times New Roman"/>
-                                <w:color w:val="3B3838" w:themeColor="background2" w:themeShade="40"/>
-                                <w:sz w:val="20"/>
-                                <w:szCs w:val="20"/>
-                                <w:shd w:val="clear" w:color="auto" w:fill="FFFFFF"/>
-                                <w:lang w:eastAsia="es-ES_tradnl"/>
-                              </w:rPr>
-                              <w:t xml:space="preserve"> </w:t>
-                            </w:r>
-                            <w:proofErr w:type="spellStart"/>
-                            <w:r>
-                              <w:rPr>
-                                <w:rFonts w:ascii="Open Sans" w:eastAsia="Times New Roman" w:hAnsi="Open Sans" w:cs="Times New Roman"/>
-                                <w:color w:val="3B3838" w:themeColor="background2" w:themeShade="40"/>
-                                <w:sz w:val="20"/>
-                                <w:szCs w:val="20"/>
-                                <w:shd w:val="clear" w:color="auto" w:fill="FFFFFF"/>
-                                <w:lang w:eastAsia="es-ES_tradnl"/>
-                              </w:rPr>
-                              <w:t>ipsum</w:t>
-                            </w:r>
-                            <w:proofErr w:type="spellEnd"/>
-                            <w:r>
-                              <w:rPr>
-                                <w:rFonts w:ascii="Open Sans" w:eastAsia="Times New Roman" w:hAnsi="Open Sans" w:cs="Times New Roman"/>
-                                <w:color w:val="3B3838" w:themeColor="background2" w:themeShade="40"/>
-                                <w:sz w:val="20"/>
-                                <w:szCs w:val="20"/>
-                                <w:shd w:val="clear" w:color="auto" w:fill="FFFFFF"/>
-                                <w:lang w:eastAsia="es-ES_tradnl"/>
-                              </w:rPr>
-                              <w:t xml:space="preserve"> dolor </w:t>
-                            </w:r>
-                            <w:proofErr w:type="spellStart"/>
-                            <w:r>
-                              <w:rPr>
-                                <w:rFonts w:ascii="Open Sans" w:eastAsia="Times New Roman" w:hAnsi="Open Sans" w:cs="Times New Roman"/>
-                                <w:color w:val="3B3838" w:themeColor="background2" w:themeShade="40"/>
-                                <w:sz w:val="20"/>
-                                <w:szCs w:val="20"/>
-                                <w:shd w:val="clear" w:color="auto" w:fill="FFFFFF"/>
-                                <w:lang w:eastAsia="es-ES_tradnl"/>
-                              </w:rPr>
-                              <w:t>sit</w:t>
-                            </w:r>
-                            <w:proofErr w:type="spellEnd"/>
-                            <w:r>
-                              <w:rPr>
-                                <w:rFonts w:ascii="Open Sans" w:eastAsia="Times New Roman" w:hAnsi="Open Sans" w:cs="Times New Roman"/>
-                                <w:color w:val="3B3838" w:themeColor="background2" w:themeShade="40"/>
-                                <w:sz w:val="20"/>
-                                <w:szCs w:val="20"/>
-                                <w:shd w:val="clear" w:color="auto" w:fill="FFFFFF"/>
-                                <w:lang w:eastAsia="es-ES_tradnl"/>
-                              </w:rPr>
-                              <w:t xml:space="preserve"> </w:t>
-                            </w:r>
-                            <w:proofErr w:type="spellStart"/>
-                            <w:r>
-                              <w:rPr>
-                                <w:rFonts w:ascii="Open Sans" w:eastAsia="Times New Roman" w:hAnsi="Open Sans" w:cs="Times New Roman"/>
-                                <w:color w:val="3B3838" w:themeColor="background2" w:themeShade="40"/>
-                                <w:sz w:val="20"/>
-                                <w:szCs w:val="20"/>
-                                <w:shd w:val="clear" w:color="auto" w:fill="FFFFFF"/>
-                                <w:lang w:eastAsia="es-ES_tradnl"/>
-                              </w:rPr>
-                              <w:t>elit</w:t>
-                            </w:r>
-                            <w:proofErr w:type="spellEnd"/>
                             <w:r>
                               <w:rPr>
                                 <w:rFonts w:ascii="Open Sans" w:eastAsia="Times New Roman" w:hAnsi="Open Sans" w:cs="Times New Roman"/>
@@ -2989,311 +2300,7 @@
         <mc:AlternateContent>
           <mc:Choice Requires="wps">
             <w:drawing>
-              <wp:anchor distT="0" distB="0" distL="114300" distR="114300" simplePos="0" relativeHeight="251665408" behindDoc="0" locked="0" layoutInCell="1" allowOverlap="1" wp14:anchorId="68A18DA5" wp14:editId="18C3E895">
-                <wp:simplePos x="0" y="0"/>
-                <wp:positionH relativeFrom="column">
-                  <wp:posOffset>-635</wp:posOffset>
-                </wp:positionH>
-                <wp:positionV relativeFrom="paragraph">
-                  <wp:posOffset>5275407</wp:posOffset>
-                </wp:positionV>
-                <wp:extent cx="5600700" cy="1596390"/>
-                <wp:effectExtent l="0" t="0" r="0" b="3810"/>
-                <wp:wrapSquare wrapText="bothSides"/>
-                <wp:docPr id="6" name="Cuadro de texto 6"/>
-                <wp:cNvGraphicFramePr/>
-                <a:graphic xmlns:a="http://schemas.openxmlformats.org/drawingml/2006/main">
-                  <a:graphicData uri="http://schemas.microsoft.com/office/word/2010/wordprocessingShape">
-                    <wps:wsp>
-                      <wps:cNvSpPr txBox="1"/>
-                      <wps:spPr>
-                        <a:xfrm>
-                          <a:off x="0" y="0"/>
-                          <a:ext cx="5600700" cy="1596390"/>
-                        </a:xfrm>
-                        <a:prstGeom prst="rect">
-                          <a:avLst/>
-                        </a:prstGeom>
-                        <a:noFill/>
-                        <a:ln>
-                          <a:noFill/>
-                        </a:ln>
-                        <a:effectLst/>
-                      </wps:spPr>
-                      <wps:style>
-                        <a:lnRef idx="0">
-                          <a:schemeClr val="accent1"/>
-                        </a:lnRef>
-                        <a:fillRef idx="0">
-                          <a:schemeClr val="accent1"/>
-                        </a:fillRef>
-                        <a:effectRef idx="0">
-                          <a:schemeClr val="accent1"/>
-                        </a:effectRef>
-                        <a:fontRef idx="minor">
-                          <a:schemeClr val="dk1"/>
-                        </a:fontRef>
-                      </wps:style>
-                      <wps:txbx>
-                        <w:txbxContent>
-                          <w:p>
-                            <w:pPr>
-                              <w:spacing w:line="360" w:lineRule="auto"/>
-                              <w:rPr>
-                                <w:b/>
-                                <w:color w:val="3B3838" w:themeColor="background2" w:themeShade="40"/>
-                                <w:sz w:val="36"/>
-                                <w:szCs w:val="36"/>
-                                <w:lang w:val="es-ES"/>
-                              </w:rPr>
-                            </w:pPr>
-                            <w:r>
-                              <w:rPr>
-                                <w:b/>
-                                <w:color w:val="3B3838" w:themeColor="background2" w:themeShade="40"/>
-                                <w:sz w:val="36"/>
-                                <w:szCs w:val="36"/>
-                                <w:lang w:val="es-ES"/>
-                              </w:rPr>
-                              <w:t>Formación</w:t>
-                            </w:r>
-                          </w:p>
-                          <w:p>
-                            <w:pPr>
-                              <w:rPr>
-                                <w:rFonts w:ascii="Open Sans" w:eastAsia="Times New Roman" w:hAnsi="Open Sans" w:cs="Times New Roman"/>
-                                <w:color w:val="3B3838" w:themeColor="background2" w:themeShade="40"/>
-                                <w:sz w:val="21"/>
-                                <w:szCs w:val="21"/>
-                                <w:shd w:val="clear" w:color="auto" w:fill="FFFFFF"/>
-                                <w:lang w:eastAsia="es-ES_tradnl"/>
-                              </w:rPr>
-                            </w:pPr>
-                            <w:r>
-                              <w:rPr>
-                                <w:rFonts w:ascii="Open Sans" w:eastAsia="Times New Roman" w:hAnsi="Open Sans" w:cs="Times New Roman"/>
-                                <w:b/>
-                                <w:color w:val="3B3838" w:themeColor="background2" w:themeShade="40"/>
-                                <w:sz w:val="21"/>
-                                <w:szCs w:val="21"/>
-                                <w:shd w:val="clear" w:color="auto" w:fill="FFFFFF"/>
-                                <w:lang w:eastAsia="es-ES_tradnl"/>
-                              </w:rPr>
-                              <w:t>Formaci</w:t>
-                            </w:r>
-                            <w:r>
-                              <w:rPr>
-                                <w:rFonts w:ascii="Helvetica" w:eastAsia="Helvetica" w:hAnsi="Helvetica" w:cs="Helvetica"/>
-                                <w:b/>
-                                <w:color w:val="3B3838" w:themeColor="background2" w:themeShade="40"/>
-                                <w:sz w:val="21"/>
-                                <w:szCs w:val="21"/>
-                                <w:shd w:val="clear" w:color="auto" w:fill="FFFFFF"/>
-                                <w:lang w:eastAsia="es-ES_tradnl"/>
-                              </w:rPr>
-                              <w:t>ó</w:t>
-                            </w:r>
-                            <w:r>
-                              <w:rPr>
-                                <w:rFonts w:ascii="Open Sans" w:eastAsia="Times New Roman" w:hAnsi="Open Sans" w:cs="Times New Roman"/>
-                                <w:b/>
-                                <w:color w:val="3B3838" w:themeColor="background2" w:themeShade="40"/>
-                                <w:sz w:val="21"/>
-                                <w:szCs w:val="21"/>
-                                <w:shd w:val="clear" w:color="auto" w:fill="FFFFFF"/>
-                                <w:lang w:eastAsia="es-ES_tradnl"/>
-                              </w:rPr>
-                              <w:t>n 1</w:t>
-                            </w:r>
-                            <w:r>
-                              <w:rPr>
-                                <w:rFonts w:ascii="Open Sans" w:eastAsia="Times New Roman" w:hAnsi="Open Sans" w:cs="Times New Roman"/>
-                                <w:color w:val="3B3838" w:themeColor="background2" w:themeShade="40"/>
-                                <w:sz w:val="21"/>
-                                <w:szCs w:val="21"/>
-                                <w:shd w:val="clear" w:color="auto" w:fill="FFFFFF"/>
-                                <w:lang w:eastAsia="es-ES_tradnl"/>
-                              </w:rPr>
-                              <w:t xml:space="preserve"> (2018-2018)</w:t>
-                            </w:r>
-                          </w:p>
-                          <w:p>
-                            <w:pPr>
-                              <w:rPr>
-                                <w:rFonts w:ascii="Open Sans" w:eastAsia="Times New Roman" w:hAnsi="Open Sans" w:cs="Times New Roman"/>
-                                <w:color w:val="3B3838" w:themeColor="background2" w:themeShade="40"/>
-                                <w:sz w:val="20"/>
-                                <w:szCs w:val="20"/>
-                                <w:u w:val="single"/>
-                                <w:shd w:val="clear" w:color="auto" w:fill="FFFFFF"/>
-                                <w:lang w:eastAsia="es-ES_tradnl"/>
-                              </w:rPr>
-                            </w:pPr>
-                          </w:p>
-                          <w:p>
-                            <w:pPr>
-                              <w:rPr>
-                                <w:rFonts w:ascii="Open Sans" w:eastAsia="Times New Roman" w:hAnsi="Open Sans" w:cs="Times New Roman"/>
-                                <w:color w:val="3B3838" w:themeColor="background2" w:themeShade="40"/>
-                                <w:sz w:val="20"/>
-                                <w:szCs w:val="20"/>
-                                <w:shd w:val="clear" w:color="auto" w:fill="FFFFFF"/>
-                                <w:lang w:eastAsia="es-ES_tradnl"/>
-                              </w:rPr>
-                            </w:pPr>
-                          </w:p>
-                        </w:txbxContent>
-                      </wps:txbx>
-                      <wps:bodyPr rot="0" spcFirstLastPara="0" vertOverflow="overflow" horzOverflow="overflow" vert="horz" wrap="square" lIns="91440" tIns="45720" rIns="91440" bIns="45720" numCol="1" spcCol="0" rtlCol="0" fromWordArt="0" anchor="t" anchorCtr="0" forceAA="0" compatLnSpc="1">
-                        <a:prstTxWarp prst="textNoShape">
-                          <a:avLst/>
-                        </a:prstTxWarp>
-                        <a:noAutofit/>
-                      </wps:bodyPr>
-                    </wps:wsp>
-                  </a:graphicData>
-                </a:graphic>
-                <wp14:sizeRelV relativeFrom="margin">
-                  <wp14:pctHeight>0</wp14:pctHeight>
-                </wp14:sizeRelV>
-              </wp:anchor>
-            </w:drawing>
-          </mc:Choice>
-          <mc:Fallback>
-            <w:pict>
-              <v:shapetype w14:anchorId="68A18DA5" id="_x0000_t202" coordsize="21600,21600" o:spt="202" path="m,l,21600r21600,l21600,xe">
-                <v:stroke joinstyle="miter"/>
-                <v:path gradientshapeok="t" o:connecttype="rect"/>
-              </v:shapetype>
-              <v:shape id="Cuadro de texto 6" o:spid="_x0000_s1031" type="#_x0000_t202" style="position:absolute;margin-left:-.05pt;margin-top:415.4pt;width:441pt;height:125.7pt;z-index:251665408;visibility:visible;mso-wrap-style:square;mso-height-percent:0;mso-wrap-distance-left:9pt;mso-wrap-distance-top:0;mso-wrap-distance-right:9pt;mso-wrap-distance-bottom:0;mso-position-horizontal:absolute;mso-position-horizontal-relative:text;mso-position-vertical:absolute;mso-position-vertical-relative:text;mso-height-percent:0;mso-height-relative:margin;v-text-anchor:top" o:gfxdata="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" filled="f" stroked="f">
-                <v:textbox>
-                  <w:txbxContent>
-                    <w:p>
-                      <w:pPr>
-                        <w:spacing w:line="360" w:lineRule="auto"/>
-                        <w:rPr>
-                          <w:b/>
-                          <w:color w:val="3B3838" w:themeColor="background2" w:themeShade="40"/>
-                          <w:sz w:val="36"/>
-                          <w:szCs w:val="36"/>
-                          <w:lang w:val="es-ES"/>
-                        </w:rPr>
-                      </w:pPr>
-                      <w:r>
-                        <w:rPr>
-                          <w:b/>
-                          <w:color w:val="3B3838" w:themeColor="background2" w:themeShade="40"/>
-                          <w:sz w:val="36"/>
-                          <w:szCs w:val="36"/>
-                          <w:lang w:val="es-ES"/>
-                        </w:rPr>
-                        <w:t>Formación</w:t>
-                      </w:r>
-                    </w:p>
-                    <w:p>
-                      <w:pPr>
-                        <w:rPr>
-                          <w:rFonts w:ascii="Open Sans" w:eastAsia="Times New Roman" w:hAnsi="Open Sans" w:cs="Times New Roman"/>
-                          <w:color w:val="3B3838" w:themeColor="background2" w:themeShade="40"/>
-                          <w:sz w:val="21"/>
-                          <w:szCs w:val="21"/>
-                          <w:shd w:val="clear" w:color="auto" w:fill="FFFFFF"/>
-                          <w:lang w:eastAsia="es-ES_tradnl"/>
-                        </w:rPr>
-                      </w:pPr>
-                      <w:r>
-                        <w:rPr>
-                          <w:rFonts w:ascii="Open Sans" w:eastAsia="Times New Roman" w:hAnsi="Open Sans" w:cs="Times New Roman"/>
-                          <w:b/>
-                          <w:color w:val="3B3838" w:themeColor="background2" w:themeShade="40"/>
-                          <w:sz w:val="21"/>
-                          <w:szCs w:val="21"/>
-                          <w:shd w:val="clear" w:color="auto" w:fill="FFFFFF"/>
-                          <w:lang w:eastAsia="es-ES_tradnl"/>
-                        </w:rPr>
-                        <w:t>Formaci</w:t>
-                      </w:r>
-                      <w:r>
-                        <w:rPr>
-                          <w:rFonts w:ascii="Helvetica" w:eastAsia="Helvetica" w:hAnsi="Helvetica" w:cs="Helvetica"/>
-                          <w:b/>
-                          <w:color w:val="3B3838" w:themeColor="background2" w:themeShade="40"/>
-                          <w:sz w:val="21"/>
-                          <w:szCs w:val="21"/>
-                          <w:shd w:val="clear" w:color="auto" w:fill="FFFFFF"/>
-                          <w:lang w:eastAsia="es-ES_tradnl"/>
-                        </w:rPr>
-                        <w:t>ó</w:t>
-                      </w:r>
-                      <w:r>
-                        <w:rPr>
-                          <w:rFonts w:ascii="Open Sans" w:eastAsia="Times New Roman" w:hAnsi="Open Sans" w:cs="Times New Roman"/>
-                          <w:b/>
-                          <w:color w:val="3B3838" w:themeColor="background2" w:themeShade="40"/>
-                          <w:sz w:val="21"/>
-                          <w:szCs w:val="21"/>
-                          <w:shd w:val="clear" w:color="auto" w:fill="FFFFFF"/>
-                          <w:lang w:eastAsia="es-ES_tradnl"/>
-                        </w:rPr>
-                        <w:t>n 1</w:t>
-                      </w:r>
-                      <w:r>
-                        <w:rPr>
-                          <w:rFonts w:ascii="Open Sans" w:eastAsia="Times New Roman" w:hAnsi="Open Sans" w:cs="Times New Roman"/>
-                          <w:color w:val="3B3838" w:themeColor="background2" w:themeShade="40"/>
-                          <w:sz w:val="21"/>
-                          <w:szCs w:val="21"/>
-                          <w:shd w:val="clear" w:color="auto" w:fill="FFFFFF"/>
-                          <w:lang w:eastAsia="es-ES_tradnl"/>
-                        </w:rPr>
-                        <w:t xml:space="preserve"> (2018-2018)</w:t>
-                      </w:r>
-                    </w:p>
-                    <w:p>
-                      <w:pPr>
-                        <w:rPr>
-                          <w:rFonts w:ascii="Open Sans" w:eastAsia="Times New Roman" w:hAnsi="Open Sans" w:cs="Times New Roman"/>
-                          <w:color w:val="3B3838" w:themeColor="background2" w:themeShade="40"/>
-                          <w:sz w:val="20"/>
-                          <w:szCs w:val="20"/>
-                          <w:u w:val="single"/>
-                          <w:shd w:val="clear" w:color="auto" w:fill="FFFFFF"/>
-                          <w:lang w:eastAsia="es-ES_tradnl"/>
-                        </w:rPr>
-                      </w:pPr>
-                    </w:p>
-                    <w:p>
-                      <w:pPr>
-                        <w:rPr>
-                          <w:rFonts w:ascii="Open Sans" w:eastAsia="Times New Roman" w:hAnsi="Open Sans" w:cs="Times New Roman"/>
-                          <w:color w:val="3B3838" w:themeColor="background2" w:themeShade="40"/>
-                          <w:sz w:val="20"/>
-                          <w:szCs w:val="20"/>
-                          <w:shd w:val="clear" w:color="auto" w:fill="FFFFFF"/>
-                          <w:lang w:eastAsia="es-ES_tradnl"/>
-                        </w:rPr>
-                      </w:pPr>
-                    </w:p>
-                  </w:txbxContent>
-                </v:textbox>
-                <w10:wrap type="square"/>
-              </v:shape>
-            </w:pict>
-          </mc:Fallback>
-        </mc:AlternateContent>
-      </w:r>
-      <w:r>
-        <w:rPr>
-          <w:noProof/>
-          <w:color w:val="FFFFFF" w:themeColor="background1"/>
-          <w:sz w:val="36"/>
-          <w:szCs w:val="36"/>
-          <w:lang w:eastAsia="es-ES_tradnl"/>
-        </w:rPr>
-        <mc:AlternateContent>
-          <mc:Choice Requires="wps">
-            <w:drawing>
-              <wp:anchor distT="0" distB="0" distL="114300" distR="114300" simplePos="0" relativeHeight="251667456" behindDoc="0" locked="0" layoutInCell="1" allowOverlap="1" wp14:anchorId="219F8BF7" wp14:editId="00C9492B">
+              <wp:anchor distT="0" distB="0" distL="114300" distR="114300" simplePos="0" relativeHeight="251667456" behindDoc="0" locked="0" layoutInCell="1" allowOverlap="1" wp14:anchorId="219F8BF7" wp14:editId="100E52FA">
                 <wp:simplePos x="0" y="0"/>
                 <wp:positionH relativeFrom="column">
                   <wp:posOffset>0</wp:posOffset>
@@ -3379,9 +2386,13 @@
               </wp:anchor>
             </w:drawing>
           </mc:Choice>
-          <mc:Fallback xmlns:mv="urn:schemas-microsoft-com:mac:vml" xmlns:mo="http://schemas.microsoft.com/office/mac/office/2008/main">
+          <mc:Fallback>
             <w:pict>
-              <v:shape w14:anchorId="219F8BF7" id="Cuadro_x0020_de_x0020_texto_x0020_7" o:spid="_x0000_s1032" type="#_x0000_t202" style="position:absolute;margin-left:0;margin-top:558.85pt;width:441pt;height:24.55pt;z-index:251667456;visibility:visible;mso-wrap-style:square;mso-height-percent:0;mso-wrap-distance-left:9pt;mso-wrap-distance-top:0;mso-wrap-distance-right:9pt;mso-wrap-distance-bottom:0;mso-position-horizontal:absolute;mso-position-horizontal-relative:text;mso-position-vertical:absolute;mso-position-vertical-relative:text;mso-height-percent:0;mso-height-relative:margin;v-text-anchor:top" o:gfxdata="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" filled="f" stroked="f">
+              <v:shapetype w14:anchorId="219F8BF7" id="_x0000_t202" coordsize="21600,21600" o:spt="202" path="m,l,21600r21600,l21600,xe">
+                <v:stroke joinstyle="miter"/>
+                <v:path gradientshapeok="t" o:connecttype="rect"/>
+              </v:shapetype>
+              <v:shape id="Cuadro de texto 7" o:spid="_x0000_s1031" type="#_x0000_t202" style="position:absolute;margin-left:0;margin-top:558.85pt;width:441pt;height:24.55pt;z-index:251667456;visibility:visible;mso-wrap-style:square;mso-height-percent:0;mso-wrap-distance-left:9pt;mso-wrap-distance-top:0;mso-wrap-distance-right:9pt;mso-wrap-distance-bottom:0;mso-position-horizontal:absolute;mso-position-horizontal-relative:text;mso-position-vertical:absolute;mso-position-vertical-relative:text;mso-height-percent:0;mso-height-relative:margin;v-text-anchor:top" o:gfxdata="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" filled="f" stroked="f">
                 <v:textbox>
                   <w:txbxContent>
                     <w:p>
@@ -3518,7 +2529,6 @@
                                 <w:lang w:eastAsia="es-ES_tradnl"/>
                               </w:rPr>
                             </w:pPr>
-                            <w:proofErr w:type="spellStart"/>
                             <w:r>
                               <w:rPr>
                                 <w:rFonts w:ascii="Open Sans" w:eastAsia="Times New Roman" w:hAnsi="Open Sans" w:cs="Times New Roman"/>
@@ -3528,81 +2538,8 @@
                                 <w:shd w:val="clear" w:color="auto" w:fill="FFFFFF"/>
                                 <w:lang w:eastAsia="es-ES_tradnl"/>
                               </w:rPr>
-                              <w:t>Lorem</w:t>
+                              <w:t>Lorem ipsum dolor sit elit</w:t>
                             </w:r>
-                            <w:proofErr w:type="spellEnd"/>
-                            <w:r>
-                              <w:rPr>
-                                <w:rFonts w:ascii="Open Sans" w:eastAsia="Times New Roman" w:hAnsi="Open Sans" w:cs="Times New Roman"/>
-                                <w:color w:val="3B3838" w:themeColor="background2" w:themeShade="40"/>
-                                <w:sz w:val="20"/>
-                                <w:szCs w:val="20"/>
-                                <w:shd w:val="clear" w:color="auto" w:fill="FFFFFF"/>
-                                <w:lang w:eastAsia="es-ES_tradnl"/>
-                              </w:rPr>
-                              <w:t xml:space="preserve"> </w:t>
-                            </w:r>
-                            <w:proofErr w:type="spellStart"/>
-                            <w:r>
-                              <w:rPr>
-                                <w:rFonts w:ascii="Open Sans" w:eastAsia="Times New Roman" w:hAnsi="Open Sans" w:cs="Times New Roman"/>
-                                <w:color w:val="3B3838" w:themeColor="background2" w:themeShade="40"/>
-                                <w:sz w:val="20"/>
-                                <w:szCs w:val="20"/>
-                                <w:shd w:val="clear" w:color="auto" w:fill="FFFFFF"/>
-                                <w:lang w:eastAsia="es-ES_tradnl"/>
-                              </w:rPr>
-                              <w:t>ipsum</w:t>
-                            </w:r>
-                            <w:proofErr w:type="spellEnd"/>
-                            <w:r>
-                              <w:rPr>
-                                <w:rFonts w:ascii="Open Sans" w:eastAsia="Times New Roman" w:hAnsi="Open Sans" w:cs="Times New Roman"/>
-                                <w:color w:val="3B3838" w:themeColor="background2" w:themeShade="40"/>
-                                <w:sz w:val="20"/>
-                                <w:szCs w:val="20"/>
-                                <w:shd w:val="clear" w:color="auto" w:fill="FFFFFF"/>
-                                <w:lang w:eastAsia="es-ES_tradnl"/>
-                              </w:rPr>
-                              <w:t xml:space="preserve"> dolor </w:t>
-                            </w:r>
-                            <w:proofErr w:type="spellStart"/>
-                            <w:r>
-                              <w:rPr>
-                                <w:rFonts w:ascii="Open Sans" w:eastAsia="Times New Roman" w:hAnsi="Open Sans" w:cs="Times New Roman"/>
-                                <w:color w:val="3B3838" w:themeColor="background2" w:themeShade="40"/>
-                                <w:sz w:val="20"/>
-                                <w:szCs w:val="20"/>
-                                <w:shd w:val="clear" w:color="auto" w:fill="FFFFFF"/>
-                                <w:lang w:eastAsia="es-ES_tradnl"/>
-                              </w:rPr>
-                              <w:t>sit</w:t>
-                            </w:r>
-                            <w:proofErr w:type="spellEnd"/>
-                            <w:r>
-                              <w:rPr>
-                                <w:rFonts w:ascii="Open Sans" w:eastAsia="Times New Roman" w:hAnsi="Open Sans" w:cs="Times New Roman"/>
-                                <w:color w:val="3B3838" w:themeColor="background2" w:themeShade="40"/>
-                                <w:sz w:val="20"/>
-                                <w:szCs w:val="20"/>
-                                <w:shd w:val="clear" w:color="auto" w:fill="FFFFFF"/>
-                                <w:lang w:eastAsia="es-ES_tradnl"/>
-                              </w:rPr>
-                              <w:t xml:space="preserve"> </w:t>
-                            </w:r>
-                            <w:proofErr w:type="spellStart"/>
-                            <w:r>
-                              <w:rPr>
-                                <w:rFonts w:ascii="Open Sans" w:eastAsia="Times New Roman" w:hAnsi="Open Sans" w:cs="Times New Roman"/>
-                                <w:color w:val="3B3838" w:themeColor="background2" w:themeShade="40"/>
-                                <w:sz w:val="20"/>
-                                <w:szCs w:val="20"/>
-                                <w:shd w:val="clear" w:color="auto" w:fill="FFFFFF"/>
-                                <w:lang w:eastAsia="es-ES_tradnl"/>
-                              </w:rPr>
-                              <w:t>elit</w:t>
-                            </w:r>
-                            <w:proofErr w:type="spellEnd"/>
                             <w:r>
                               <w:rPr>
                                 <w:rFonts w:ascii="Open Sans" w:eastAsia="Times New Roman" w:hAnsi="Open Sans" w:cs="Times New Roman"/>
@@ -4228,7 +3165,6 @@
                                 <w:lang w:eastAsia="es-ES_tradnl"/>
                               </w:rPr>
                             </w:pPr>
-                            <w:proofErr w:type="spellStart"/>
                             <w:r>
                               <w:rPr>
                                 <w:rFonts w:ascii="Open Sans" w:eastAsia="Times New Roman" w:hAnsi="Open Sans" w:cs="Times New Roman"/>
@@ -4238,331 +3174,7 @@
                                 <w:shd w:val="clear" w:color="auto" w:fill="FFFFFF"/>
                                 <w:lang w:eastAsia="es-ES_tradnl"/>
                               </w:rPr>
-                              <w:t>Lorem</w:t>
-                            </w:r>
-                            <w:proofErr w:type="spellEnd"/>
-                            <w:r>
-                              <w:rPr>
-                                <w:rFonts w:ascii="Open Sans" w:eastAsia="Times New Roman" w:hAnsi="Open Sans" w:cs="Times New Roman"/>
-                                <w:color w:val="3B3838" w:themeColor="background2" w:themeShade="40"/>
-                                <w:sz w:val="20"/>
-                                <w:szCs w:val="20"/>
-                                <w:shd w:val="clear" w:color="auto" w:fill="FFFFFF"/>
-                                <w:lang w:eastAsia="es-ES_tradnl"/>
-                              </w:rPr>
-                              <w:t xml:space="preserve"> </w:t>
-                            </w:r>
-                            <w:proofErr w:type="spellStart"/>
-                            <w:r>
-                              <w:rPr>
-                                <w:rFonts w:ascii="Open Sans" w:eastAsia="Times New Roman" w:hAnsi="Open Sans" w:cs="Times New Roman"/>
-                                <w:color w:val="3B3838" w:themeColor="background2" w:themeShade="40"/>
-                                <w:sz w:val="20"/>
-                                <w:szCs w:val="20"/>
-                                <w:shd w:val="clear" w:color="auto" w:fill="FFFFFF"/>
-                                <w:lang w:eastAsia="es-ES_tradnl"/>
-                              </w:rPr>
-                              <w:t>ipsum</w:t>
-                            </w:r>
-                            <w:proofErr w:type="spellEnd"/>
-                            <w:r>
-                              <w:rPr>
-                                <w:rFonts w:ascii="Open Sans" w:eastAsia="Times New Roman" w:hAnsi="Open Sans" w:cs="Times New Roman"/>
-                                <w:color w:val="3B3838" w:themeColor="background2" w:themeShade="40"/>
-                                <w:sz w:val="20"/>
-                                <w:szCs w:val="20"/>
-                                <w:shd w:val="clear" w:color="auto" w:fill="FFFFFF"/>
-                                <w:lang w:eastAsia="es-ES_tradnl"/>
-                              </w:rPr>
-                              <w:t xml:space="preserve"> dolor </w:t>
-                            </w:r>
-                            <w:proofErr w:type="spellStart"/>
-                            <w:r>
-                              <w:rPr>
-                                <w:rFonts w:ascii="Open Sans" w:eastAsia="Times New Roman" w:hAnsi="Open Sans" w:cs="Times New Roman"/>
-                                <w:color w:val="3B3838" w:themeColor="background2" w:themeShade="40"/>
-                                <w:sz w:val="20"/>
-                                <w:szCs w:val="20"/>
-                                <w:shd w:val="clear" w:color="auto" w:fill="FFFFFF"/>
-                                <w:lang w:eastAsia="es-ES_tradnl"/>
-                              </w:rPr>
-                              <w:t>sit</w:t>
-                            </w:r>
-                            <w:proofErr w:type="spellEnd"/>
-                            <w:r>
-                              <w:rPr>
-                                <w:rFonts w:ascii="Open Sans" w:eastAsia="Times New Roman" w:hAnsi="Open Sans" w:cs="Times New Roman"/>
-                                <w:color w:val="3B3838" w:themeColor="background2" w:themeShade="40"/>
-                                <w:sz w:val="20"/>
-                                <w:szCs w:val="20"/>
-                                <w:shd w:val="clear" w:color="auto" w:fill="FFFFFF"/>
-                                <w:lang w:eastAsia="es-ES_tradnl"/>
-                              </w:rPr>
-                              <w:t xml:space="preserve"> </w:t>
-                            </w:r>
-                            <w:proofErr w:type="spellStart"/>
-                            <w:r>
-                              <w:rPr>
-                                <w:rFonts w:ascii="Open Sans" w:eastAsia="Times New Roman" w:hAnsi="Open Sans" w:cs="Times New Roman"/>
-                                <w:color w:val="3B3838" w:themeColor="background2" w:themeShade="40"/>
-                                <w:sz w:val="20"/>
-                                <w:szCs w:val="20"/>
-                                <w:shd w:val="clear" w:color="auto" w:fill="FFFFFF"/>
-                                <w:lang w:eastAsia="es-ES_tradnl"/>
-                              </w:rPr>
-                              <w:t>amet</w:t>
-                            </w:r>
-                            <w:proofErr w:type="spellEnd"/>
-                            <w:r>
-                              <w:rPr>
-                                <w:rFonts w:ascii="Open Sans" w:eastAsia="Times New Roman" w:hAnsi="Open Sans" w:cs="Times New Roman"/>
-                                <w:color w:val="3B3838" w:themeColor="background2" w:themeShade="40"/>
-                                <w:sz w:val="20"/>
-                                <w:szCs w:val="20"/>
-                                <w:shd w:val="clear" w:color="auto" w:fill="FFFFFF"/>
-                                <w:lang w:eastAsia="es-ES_tradnl"/>
-                              </w:rPr>
-                              <w:t xml:space="preserve">, </w:t>
-                            </w:r>
-                            <w:proofErr w:type="spellStart"/>
-                            <w:r>
-                              <w:rPr>
-                                <w:rFonts w:ascii="Open Sans" w:eastAsia="Times New Roman" w:hAnsi="Open Sans" w:cs="Times New Roman"/>
-                                <w:color w:val="3B3838" w:themeColor="background2" w:themeShade="40"/>
-                                <w:sz w:val="20"/>
-                                <w:szCs w:val="20"/>
-                                <w:shd w:val="clear" w:color="auto" w:fill="FFFFFF"/>
-                                <w:lang w:eastAsia="es-ES_tradnl"/>
-                              </w:rPr>
-                              <w:t>consectetur</w:t>
-                            </w:r>
-                            <w:proofErr w:type="spellEnd"/>
-                            <w:r>
-                              <w:rPr>
-                                <w:rFonts w:ascii="Open Sans" w:eastAsia="Times New Roman" w:hAnsi="Open Sans" w:cs="Times New Roman"/>
-                                <w:color w:val="3B3838" w:themeColor="background2" w:themeShade="40"/>
-                                <w:sz w:val="20"/>
-                                <w:szCs w:val="20"/>
-                                <w:shd w:val="clear" w:color="auto" w:fill="FFFFFF"/>
-                                <w:lang w:eastAsia="es-ES_tradnl"/>
-                              </w:rPr>
-                              <w:t xml:space="preserve"> </w:t>
-                            </w:r>
-                            <w:proofErr w:type="spellStart"/>
-                            <w:r>
-                              <w:rPr>
-                                <w:rFonts w:ascii="Open Sans" w:eastAsia="Times New Roman" w:hAnsi="Open Sans" w:cs="Times New Roman"/>
-                                <w:color w:val="3B3838" w:themeColor="background2" w:themeShade="40"/>
-                                <w:sz w:val="20"/>
-                                <w:szCs w:val="20"/>
-                                <w:shd w:val="clear" w:color="auto" w:fill="FFFFFF"/>
-                                <w:lang w:eastAsia="es-ES_tradnl"/>
-                              </w:rPr>
-                              <w:t>adipiscing</w:t>
-                            </w:r>
-                            <w:proofErr w:type="spellEnd"/>
-                            <w:r>
-                              <w:rPr>
-                                <w:rFonts w:ascii="Open Sans" w:eastAsia="Times New Roman" w:hAnsi="Open Sans" w:cs="Times New Roman"/>
-                                <w:color w:val="3B3838" w:themeColor="background2" w:themeShade="40"/>
-                                <w:sz w:val="20"/>
-                                <w:szCs w:val="20"/>
-                                <w:shd w:val="clear" w:color="auto" w:fill="FFFFFF"/>
-                                <w:lang w:eastAsia="es-ES_tradnl"/>
-                              </w:rPr>
-                              <w:t xml:space="preserve"> </w:t>
-                            </w:r>
-                            <w:proofErr w:type="spellStart"/>
-                            <w:r>
-                              <w:rPr>
-                                <w:rFonts w:ascii="Open Sans" w:eastAsia="Times New Roman" w:hAnsi="Open Sans" w:cs="Times New Roman"/>
-                                <w:color w:val="3B3838" w:themeColor="background2" w:themeShade="40"/>
-                                <w:sz w:val="20"/>
-                                <w:szCs w:val="20"/>
-                                <w:shd w:val="clear" w:color="auto" w:fill="FFFFFF"/>
-                                <w:lang w:eastAsia="es-ES_tradnl"/>
-                              </w:rPr>
-                              <w:t>elit</w:t>
-                            </w:r>
-                            <w:proofErr w:type="spellEnd"/>
-                            <w:r>
-                              <w:rPr>
-                                <w:rFonts w:ascii="Open Sans" w:eastAsia="Times New Roman" w:hAnsi="Open Sans" w:cs="Times New Roman"/>
-                                <w:color w:val="3B3838" w:themeColor="background2" w:themeShade="40"/>
-                                <w:sz w:val="20"/>
-                                <w:szCs w:val="20"/>
-                                <w:shd w:val="clear" w:color="auto" w:fill="FFFFFF"/>
-                                <w:lang w:eastAsia="es-ES_tradnl"/>
-                              </w:rPr>
-                              <w:t xml:space="preserve">. Sed </w:t>
-                            </w:r>
-                            <w:proofErr w:type="spellStart"/>
-                            <w:r>
-                              <w:rPr>
-                                <w:rFonts w:ascii="Open Sans" w:eastAsia="Times New Roman" w:hAnsi="Open Sans" w:cs="Times New Roman"/>
-                                <w:color w:val="3B3838" w:themeColor="background2" w:themeShade="40"/>
-                                <w:sz w:val="20"/>
-                                <w:szCs w:val="20"/>
-                                <w:shd w:val="clear" w:color="auto" w:fill="FFFFFF"/>
-                                <w:lang w:eastAsia="es-ES_tradnl"/>
-                              </w:rPr>
-                              <w:t>tincidunt</w:t>
-                            </w:r>
-                            <w:proofErr w:type="spellEnd"/>
-                            <w:r>
-                              <w:rPr>
-                                <w:rFonts w:ascii="Open Sans" w:eastAsia="Times New Roman" w:hAnsi="Open Sans" w:cs="Times New Roman"/>
-                                <w:color w:val="3B3838" w:themeColor="background2" w:themeShade="40"/>
-                                <w:sz w:val="20"/>
-                                <w:szCs w:val="20"/>
-                                <w:shd w:val="clear" w:color="auto" w:fill="FFFFFF"/>
-                                <w:lang w:eastAsia="es-ES_tradnl"/>
-                              </w:rPr>
-                              <w:t xml:space="preserve"> </w:t>
-                            </w:r>
-                            <w:proofErr w:type="spellStart"/>
-                            <w:r>
-                              <w:rPr>
-                                <w:rFonts w:ascii="Open Sans" w:eastAsia="Times New Roman" w:hAnsi="Open Sans" w:cs="Times New Roman"/>
-                                <w:color w:val="3B3838" w:themeColor="background2" w:themeShade="40"/>
-                                <w:sz w:val="20"/>
-                                <w:szCs w:val="20"/>
-                                <w:shd w:val="clear" w:color="auto" w:fill="FFFFFF"/>
-                                <w:lang w:eastAsia="es-ES_tradnl"/>
-                              </w:rPr>
-                              <w:t>facilisis</w:t>
-                            </w:r>
-                            <w:proofErr w:type="spellEnd"/>
-                            <w:r>
-                              <w:rPr>
-                                <w:rFonts w:ascii="Open Sans" w:eastAsia="Times New Roman" w:hAnsi="Open Sans" w:cs="Times New Roman"/>
-                                <w:color w:val="3B3838" w:themeColor="background2" w:themeShade="40"/>
-                                <w:sz w:val="20"/>
-                                <w:szCs w:val="20"/>
-                                <w:shd w:val="clear" w:color="auto" w:fill="FFFFFF"/>
-                                <w:lang w:eastAsia="es-ES_tradnl"/>
-                              </w:rPr>
-                              <w:t xml:space="preserve"> ante, at lacinia </w:t>
-                            </w:r>
-                            <w:proofErr w:type="spellStart"/>
-                            <w:r>
-                              <w:rPr>
-                                <w:rFonts w:ascii="Open Sans" w:eastAsia="Times New Roman" w:hAnsi="Open Sans" w:cs="Times New Roman"/>
-                                <w:color w:val="3B3838" w:themeColor="background2" w:themeShade="40"/>
-                                <w:sz w:val="20"/>
-                                <w:szCs w:val="20"/>
-                                <w:shd w:val="clear" w:color="auto" w:fill="FFFFFF"/>
-                                <w:lang w:eastAsia="es-ES_tradnl"/>
-                              </w:rPr>
-                              <w:t>orci</w:t>
-                            </w:r>
-                            <w:proofErr w:type="spellEnd"/>
-                            <w:r>
-                              <w:rPr>
-                                <w:rFonts w:ascii="Open Sans" w:eastAsia="Times New Roman" w:hAnsi="Open Sans" w:cs="Times New Roman"/>
-                                <w:color w:val="3B3838" w:themeColor="background2" w:themeShade="40"/>
-                                <w:sz w:val="20"/>
-                                <w:szCs w:val="20"/>
-                                <w:shd w:val="clear" w:color="auto" w:fill="FFFFFF"/>
-                                <w:lang w:eastAsia="es-ES_tradnl"/>
-                              </w:rPr>
-                              <w:t xml:space="preserve"> </w:t>
-                            </w:r>
-                            <w:proofErr w:type="spellStart"/>
-                            <w:r>
-                              <w:rPr>
-                                <w:rFonts w:ascii="Open Sans" w:eastAsia="Times New Roman" w:hAnsi="Open Sans" w:cs="Times New Roman"/>
-                                <w:color w:val="3B3838" w:themeColor="background2" w:themeShade="40"/>
-                                <w:sz w:val="20"/>
-                                <w:szCs w:val="20"/>
-                                <w:shd w:val="clear" w:color="auto" w:fill="FFFFFF"/>
-                                <w:lang w:eastAsia="es-ES_tradnl"/>
-                              </w:rPr>
-                              <w:t>pellentesque</w:t>
-                            </w:r>
-                            <w:proofErr w:type="spellEnd"/>
-                            <w:r>
-                              <w:rPr>
-                                <w:rFonts w:ascii="Open Sans" w:eastAsia="Times New Roman" w:hAnsi="Open Sans" w:cs="Times New Roman"/>
-                                <w:color w:val="3B3838" w:themeColor="background2" w:themeShade="40"/>
-                                <w:sz w:val="20"/>
-                                <w:szCs w:val="20"/>
-                                <w:shd w:val="clear" w:color="auto" w:fill="FFFFFF"/>
-                                <w:lang w:eastAsia="es-ES_tradnl"/>
-                              </w:rPr>
-                              <w:t xml:space="preserve"> a. Sed id </w:t>
-                            </w:r>
-                            <w:proofErr w:type="spellStart"/>
-                            <w:r>
-                              <w:rPr>
-                                <w:rFonts w:ascii="Open Sans" w:eastAsia="Times New Roman" w:hAnsi="Open Sans" w:cs="Times New Roman"/>
-                                <w:color w:val="3B3838" w:themeColor="background2" w:themeShade="40"/>
-                                <w:sz w:val="20"/>
-                                <w:szCs w:val="20"/>
-                                <w:shd w:val="clear" w:color="auto" w:fill="FFFFFF"/>
-                                <w:lang w:eastAsia="es-ES_tradnl"/>
-                              </w:rPr>
-                              <w:t>consectetur</w:t>
-                            </w:r>
-                            <w:proofErr w:type="spellEnd"/>
-                            <w:r>
-                              <w:rPr>
-                                <w:rFonts w:ascii="Open Sans" w:eastAsia="Times New Roman" w:hAnsi="Open Sans" w:cs="Times New Roman"/>
-                                <w:color w:val="3B3838" w:themeColor="background2" w:themeShade="40"/>
-                                <w:sz w:val="20"/>
-                                <w:szCs w:val="20"/>
-                                <w:shd w:val="clear" w:color="auto" w:fill="FFFFFF"/>
-                                <w:lang w:eastAsia="es-ES_tradnl"/>
-                              </w:rPr>
-                              <w:t xml:space="preserve"> ex, et </w:t>
-                            </w:r>
-                            <w:proofErr w:type="spellStart"/>
-                            <w:r>
-                              <w:rPr>
-                                <w:rFonts w:ascii="Open Sans" w:eastAsia="Times New Roman" w:hAnsi="Open Sans" w:cs="Times New Roman"/>
-                                <w:color w:val="3B3838" w:themeColor="background2" w:themeShade="40"/>
-                                <w:sz w:val="20"/>
-                                <w:szCs w:val="20"/>
-                                <w:shd w:val="clear" w:color="auto" w:fill="FFFFFF"/>
-                                <w:lang w:eastAsia="es-ES_tradnl"/>
-                              </w:rPr>
-                              <w:t>dictum</w:t>
-                            </w:r>
-                            <w:proofErr w:type="spellEnd"/>
-                            <w:r>
-                              <w:rPr>
-                                <w:rFonts w:ascii="Open Sans" w:eastAsia="Times New Roman" w:hAnsi="Open Sans" w:cs="Times New Roman"/>
-                                <w:color w:val="3B3838" w:themeColor="background2" w:themeShade="40"/>
-                                <w:sz w:val="20"/>
-                                <w:szCs w:val="20"/>
-                                <w:shd w:val="clear" w:color="auto" w:fill="FFFFFF"/>
-                                <w:lang w:eastAsia="es-ES_tradnl"/>
-                              </w:rPr>
-                              <w:t xml:space="preserve"> </w:t>
-                            </w:r>
-                            <w:proofErr w:type="spellStart"/>
-                            <w:r>
-                              <w:rPr>
-                                <w:rFonts w:ascii="Open Sans" w:eastAsia="Times New Roman" w:hAnsi="Open Sans" w:cs="Times New Roman"/>
-                                <w:color w:val="3B3838" w:themeColor="background2" w:themeShade="40"/>
-                                <w:sz w:val="20"/>
-                                <w:szCs w:val="20"/>
-                                <w:shd w:val="clear" w:color="auto" w:fill="FFFFFF"/>
-                                <w:lang w:eastAsia="es-ES_tradnl"/>
-                              </w:rPr>
-                              <w:t>velit</w:t>
-                            </w:r>
-                            <w:proofErr w:type="spellEnd"/>
-                            <w:r>
-                              <w:rPr>
-                                <w:rFonts w:ascii="Open Sans" w:eastAsia="Times New Roman" w:hAnsi="Open Sans" w:cs="Times New Roman"/>
-                                <w:color w:val="3B3838" w:themeColor="background2" w:themeShade="40"/>
-                                <w:sz w:val="20"/>
-                                <w:szCs w:val="20"/>
-                                <w:shd w:val="clear" w:color="auto" w:fill="FFFFFF"/>
-                                <w:lang w:eastAsia="es-ES_tradnl"/>
-                              </w:rPr>
-                              <w:t>.</w:t>
+                              <w:t>Lorem ipsum dolor sit amet, consectetur adipiscing elit. Sed tincidunt facilisis ante, at lacinia orci pellentesque a. Sed id consectetur ex, et dictum velit.</w:t>
                             </w:r>
                           </w:p>
                           <w:p>
@@ -4661,7 +3273,6 @@
                                 <w:lang w:eastAsia="es-ES_tradnl"/>
                               </w:rPr>
                             </w:pPr>
-                            <w:proofErr w:type="spellStart"/>
                             <w:r>
                               <w:rPr>
                                 <w:rFonts w:ascii="Open Sans" w:eastAsia="Times New Roman" w:hAnsi="Open Sans" w:cs="Times New Roman"/>
@@ -4671,331 +3282,7 @@
                                 <w:shd w:val="clear" w:color="auto" w:fill="FFFFFF"/>
                                 <w:lang w:eastAsia="es-ES_tradnl"/>
                               </w:rPr>
-                              <w:t>Lorem</w:t>
-                            </w:r>
-                            <w:proofErr w:type="spellEnd"/>
-                            <w:r>
-                              <w:rPr>
-                                <w:rFonts w:ascii="Open Sans" w:eastAsia="Times New Roman" w:hAnsi="Open Sans" w:cs="Times New Roman"/>
-                                <w:color w:val="3B3838" w:themeColor="background2" w:themeShade="40"/>
-                                <w:sz w:val="20"/>
-                                <w:szCs w:val="20"/>
-                                <w:shd w:val="clear" w:color="auto" w:fill="FFFFFF"/>
-                                <w:lang w:eastAsia="es-ES_tradnl"/>
-                              </w:rPr>
-                              <w:t xml:space="preserve"> </w:t>
-                            </w:r>
-                            <w:proofErr w:type="spellStart"/>
-                            <w:r>
-                              <w:rPr>
-                                <w:rFonts w:ascii="Open Sans" w:eastAsia="Times New Roman" w:hAnsi="Open Sans" w:cs="Times New Roman"/>
-                                <w:color w:val="3B3838" w:themeColor="background2" w:themeShade="40"/>
-                                <w:sz w:val="20"/>
-                                <w:szCs w:val="20"/>
-                                <w:shd w:val="clear" w:color="auto" w:fill="FFFFFF"/>
-                                <w:lang w:eastAsia="es-ES_tradnl"/>
-                              </w:rPr>
-                              <w:t>ipsum</w:t>
-                            </w:r>
-                            <w:proofErr w:type="spellEnd"/>
-                            <w:r>
-                              <w:rPr>
-                                <w:rFonts w:ascii="Open Sans" w:eastAsia="Times New Roman" w:hAnsi="Open Sans" w:cs="Times New Roman"/>
-                                <w:color w:val="3B3838" w:themeColor="background2" w:themeShade="40"/>
-                                <w:sz w:val="20"/>
-                                <w:szCs w:val="20"/>
-                                <w:shd w:val="clear" w:color="auto" w:fill="FFFFFF"/>
-                                <w:lang w:eastAsia="es-ES_tradnl"/>
-                              </w:rPr>
-                              <w:t xml:space="preserve"> dolor </w:t>
-                            </w:r>
-                            <w:proofErr w:type="spellStart"/>
-                            <w:r>
-                              <w:rPr>
-                                <w:rFonts w:ascii="Open Sans" w:eastAsia="Times New Roman" w:hAnsi="Open Sans" w:cs="Times New Roman"/>
-                                <w:color w:val="3B3838" w:themeColor="background2" w:themeShade="40"/>
-                                <w:sz w:val="20"/>
-                                <w:szCs w:val="20"/>
-                                <w:shd w:val="clear" w:color="auto" w:fill="FFFFFF"/>
-                                <w:lang w:eastAsia="es-ES_tradnl"/>
-                              </w:rPr>
-                              <w:t>sit</w:t>
-                            </w:r>
-                            <w:proofErr w:type="spellEnd"/>
-                            <w:r>
-                              <w:rPr>
-                                <w:rFonts w:ascii="Open Sans" w:eastAsia="Times New Roman" w:hAnsi="Open Sans" w:cs="Times New Roman"/>
-                                <w:color w:val="3B3838" w:themeColor="background2" w:themeShade="40"/>
-                                <w:sz w:val="20"/>
-                                <w:szCs w:val="20"/>
-                                <w:shd w:val="clear" w:color="auto" w:fill="FFFFFF"/>
-                                <w:lang w:eastAsia="es-ES_tradnl"/>
-                              </w:rPr>
-                              <w:t xml:space="preserve"> </w:t>
-                            </w:r>
-                            <w:proofErr w:type="spellStart"/>
-                            <w:r>
-                              <w:rPr>
-                                <w:rFonts w:ascii="Open Sans" w:eastAsia="Times New Roman" w:hAnsi="Open Sans" w:cs="Times New Roman"/>
-                                <w:color w:val="3B3838" w:themeColor="background2" w:themeShade="40"/>
-                                <w:sz w:val="20"/>
-                                <w:szCs w:val="20"/>
-                                <w:shd w:val="clear" w:color="auto" w:fill="FFFFFF"/>
-                                <w:lang w:eastAsia="es-ES_tradnl"/>
-                              </w:rPr>
-                              <w:t>amet</w:t>
-                            </w:r>
-                            <w:proofErr w:type="spellEnd"/>
-                            <w:r>
-                              <w:rPr>
-                                <w:rFonts w:ascii="Open Sans" w:eastAsia="Times New Roman" w:hAnsi="Open Sans" w:cs="Times New Roman"/>
-                                <w:color w:val="3B3838" w:themeColor="background2" w:themeShade="40"/>
-                                <w:sz w:val="20"/>
-                                <w:szCs w:val="20"/>
-                                <w:shd w:val="clear" w:color="auto" w:fill="FFFFFF"/>
-                                <w:lang w:eastAsia="es-ES_tradnl"/>
-                              </w:rPr>
-                              <w:t xml:space="preserve">, </w:t>
-                            </w:r>
-                            <w:proofErr w:type="spellStart"/>
-                            <w:r>
-                              <w:rPr>
-                                <w:rFonts w:ascii="Open Sans" w:eastAsia="Times New Roman" w:hAnsi="Open Sans" w:cs="Times New Roman"/>
-                                <w:color w:val="3B3838" w:themeColor="background2" w:themeShade="40"/>
-                                <w:sz w:val="20"/>
-                                <w:szCs w:val="20"/>
-                                <w:shd w:val="clear" w:color="auto" w:fill="FFFFFF"/>
-                                <w:lang w:eastAsia="es-ES_tradnl"/>
-                              </w:rPr>
-                              <w:t>consectetur</w:t>
-                            </w:r>
-                            <w:proofErr w:type="spellEnd"/>
-                            <w:r>
-                              <w:rPr>
-                                <w:rFonts w:ascii="Open Sans" w:eastAsia="Times New Roman" w:hAnsi="Open Sans" w:cs="Times New Roman"/>
-                                <w:color w:val="3B3838" w:themeColor="background2" w:themeShade="40"/>
-                                <w:sz w:val="20"/>
-                                <w:szCs w:val="20"/>
-                                <w:shd w:val="clear" w:color="auto" w:fill="FFFFFF"/>
-                                <w:lang w:eastAsia="es-ES_tradnl"/>
-                              </w:rPr>
-                              <w:t xml:space="preserve"> </w:t>
-                            </w:r>
-                            <w:proofErr w:type="spellStart"/>
-                            <w:r>
-                              <w:rPr>
-                                <w:rFonts w:ascii="Open Sans" w:eastAsia="Times New Roman" w:hAnsi="Open Sans" w:cs="Times New Roman"/>
-                                <w:color w:val="3B3838" w:themeColor="background2" w:themeShade="40"/>
-                                <w:sz w:val="20"/>
-                                <w:szCs w:val="20"/>
-                                <w:shd w:val="clear" w:color="auto" w:fill="FFFFFF"/>
-                                <w:lang w:eastAsia="es-ES_tradnl"/>
-                              </w:rPr>
-                              <w:t>adipiscing</w:t>
-                            </w:r>
-                            <w:proofErr w:type="spellEnd"/>
-                            <w:r>
-                              <w:rPr>
-                                <w:rFonts w:ascii="Open Sans" w:eastAsia="Times New Roman" w:hAnsi="Open Sans" w:cs="Times New Roman"/>
-                                <w:color w:val="3B3838" w:themeColor="background2" w:themeShade="40"/>
-                                <w:sz w:val="20"/>
-                                <w:szCs w:val="20"/>
-                                <w:shd w:val="clear" w:color="auto" w:fill="FFFFFF"/>
-                                <w:lang w:eastAsia="es-ES_tradnl"/>
-                              </w:rPr>
-                              <w:t xml:space="preserve"> </w:t>
-                            </w:r>
-                            <w:proofErr w:type="spellStart"/>
-                            <w:r>
-                              <w:rPr>
-                                <w:rFonts w:ascii="Open Sans" w:eastAsia="Times New Roman" w:hAnsi="Open Sans" w:cs="Times New Roman"/>
-                                <w:color w:val="3B3838" w:themeColor="background2" w:themeShade="40"/>
-                                <w:sz w:val="20"/>
-                                <w:szCs w:val="20"/>
-                                <w:shd w:val="clear" w:color="auto" w:fill="FFFFFF"/>
-                                <w:lang w:eastAsia="es-ES_tradnl"/>
-                              </w:rPr>
-                              <w:t>elit</w:t>
-                            </w:r>
-                            <w:proofErr w:type="spellEnd"/>
-                            <w:r>
-                              <w:rPr>
-                                <w:rFonts w:ascii="Open Sans" w:eastAsia="Times New Roman" w:hAnsi="Open Sans" w:cs="Times New Roman"/>
-                                <w:color w:val="3B3838" w:themeColor="background2" w:themeShade="40"/>
-                                <w:sz w:val="20"/>
-                                <w:szCs w:val="20"/>
-                                <w:shd w:val="clear" w:color="auto" w:fill="FFFFFF"/>
-                                <w:lang w:eastAsia="es-ES_tradnl"/>
-                              </w:rPr>
-                              <w:t xml:space="preserve">. Sed </w:t>
-                            </w:r>
-                            <w:proofErr w:type="spellStart"/>
-                            <w:r>
-                              <w:rPr>
-                                <w:rFonts w:ascii="Open Sans" w:eastAsia="Times New Roman" w:hAnsi="Open Sans" w:cs="Times New Roman"/>
-                                <w:color w:val="3B3838" w:themeColor="background2" w:themeShade="40"/>
-                                <w:sz w:val="20"/>
-                                <w:szCs w:val="20"/>
-                                <w:shd w:val="clear" w:color="auto" w:fill="FFFFFF"/>
-                                <w:lang w:eastAsia="es-ES_tradnl"/>
-                              </w:rPr>
-                              <w:t>tincidunt</w:t>
-                            </w:r>
-                            <w:proofErr w:type="spellEnd"/>
-                            <w:r>
-                              <w:rPr>
-                                <w:rFonts w:ascii="Open Sans" w:eastAsia="Times New Roman" w:hAnsi="Open Sans" w:cs="Times New Roman"/>
-                                <w:color w:val="3B3838" w:themeColor="background2" w:themeShade="40"/>
-                                <w:sz w:val="20"/>
-                                <w:szCs w:val="20"/>
-                                <w:shd w:val="clear" w:color="auto" w:fill="FFFFFF"/>
-                                <w:lang w:eastAsia="es-ES_tradnl"/>
-                              </w:rPr>
-                              <w:t xml:space="preserve"> </w:t>
-                            </w:r>
-                            <w:proofErr w:type="spellStart"/>
-                            <w:r>
-                              <w:rPr>
-                                <w:rFonts w:ascii="Open Sans" w:eastAsia="Times New Roman" w:hAnsi="Open Sans" w:cs="Times New Roman"/>
-                                <w:color w:val="3B3838" w:themeColor="background2" w:themeShade="40"/>
-                                <w:sz w:val="20"/>
-                                <w:szCs w:val="20"/>
-                                <w:shd w:val="clear" w:color="auto" w:fill="FFFFFF"/>
-                                <w:lang w:eastAsia="es-ES_tradnl"/>
-                              </w:rPr>
-                              <w:t>facilisis</w:t>
-                            </w:r>
-                            <w:proofErr w:type="spellEnd"/>
-                            <w:r>
-                              <w:rPr>
-                                <w:rFonts w:ascii="Open Sans" w:eastAsia="Times New Roman" w:hAnsi="Open Sans" w:cs="Times New Roman"/>
-                                <w:color w:val="3B3838" w:themeColor="background2" w:themeShade="40"/>
-                                <w:sz w:val="20"/>
-                                <w:szCs w:val="20"/>
-                                <w:shd w:val="clear" w:color="auto" w:fill="FFFFFF"/>
-                                <w:lang w:eastAsia="es-ES_tradnl"/>
-                              </w:rPr>
-                              <w:t xml:space="preserve"> ante, at lacinia </w:t>
-                            </w:r>
-                            <w:proofErr w:type="spellStart"/>
-                            <w:r>
-                              <w:rPr>
-                                <w:rFonts w:ascii="Open Sans" w:eastAsia="Times New Roman" w:hAnsi="Open Sans" w:cs="Times New Roman"/>
-                                <w:color w:val="3B3838" w:themeColor="background2" w:themeShade="40"/>
-                                <w:sz w:val="20"/>
-                                <w:szCs w:val="20"/>
-                                <w:shd w:val="clear" w:color="auto" w:fill="FFFFFF"/>
-                                <w:lang w:eastAsia="es-ES_tradnl"/>
-                              </w:rPr>
-                              <w:t>orci</w:t>
-                            </w:r>
-                            <w:proofErr w:type="spellEnd"/>
-                            <w:r>
-                              <w:rPr>
-                                <w:rFonts w:ascii="Open Sans" w:eastAsia="Times New Roman" w:hAnsi="Open Sans" w:cs="Times New Roman"/>
-                                <w:color w:val="3B3838" w:themeColor="background2" w:themeShade="40"/>
-                                <w:sz w:val="20"/>
-                                <w:szCs w:val="20"/>
-                                <w:shd w:val="clear" w:color="auto" w:fill="FFFFFF"/>
-                                <w:lang w:eastAsia="es-ES_tradnl"/>
-                              </w:rPr>
-                              <w:t xml:space="preserve"> </w:t>
-                            </w:r>
-                            <w:proofErr w:type="spellStart"/>
-                            <w:r>
-                              <w:rPr>
-                                <w:rFonts w:ascii="Open Sans" w:eastAsia="Times New Roman" w:hAnsi="Open Sans" w:cs="Times New Roman"/>
-                                <w:color w:val="3B3838" w:themeColor="background2" w:themeShade="40"/>
-                                <w:sz w:val="20"/>
-                                <w:szCs w:val="20"/>
-                                <w:shd w:val="clear" w:color="auto" w:fill="FFFFFF"/>
-                                <w:lang w:eastAsia="es-ES_tradnl"/>
-                              </w:rPr>
-                              <w:t>pellentesque</w:t>
-                            </w:r>
-                            <w:proofErr w:type="spellEnd"/>
-                            <w:r>
-                              <w:rPr>
-                                <w:rFonts w:ascii="Open Sans" w:eastAsia="Times New Roman" w:hAnsi="Open Sans" w:cs="Times New Roman"/>
-                                <w:color w:val="3B3838" w:themeColor="background2" w:themeShade="40"/>
-                                <w:sz w:val="20"/>
-                                <w:szCs w:val="20"/>
-                                <w:shd w:val="clear" w:color="auto" w:fill="FFFFFF"/>
-                                <w:lang w:eastAsia="es-ES_tradnl"/>
-                              </w:rPr>
-                              <w:t xml:space="preserve"> a. Sed id </w:t>
-                            </w:r>
-                            <w:proofErr w:type="spellStart"/>
-                            <w:r>
-                              <w:rPr>
-                                <w:rFonts w:ascii="Open Sans" w:eastAsia="Times New Roman" w:hAnsi="Open Sans" w:cs="Times New Roman"/>
-                                <w:color w:val="3B3838" w:themeColor="background2" w:themeShade="40"/>
-                                <w:sz w:val="20"/>
-                                <w:szCs w:val="20"/>
-                                <w:shd w:val="clear" w:color="auto" w:fill="FFFFFF"/>
-                                <w:lang w:eastAsia="es-ES_tradnl"/>
-                              </w:rPr>
-                              <w:t>consectetur</w:t>
-                            </w:r>
-                            <w:proofErr w:type="spellEnd"/>
-                            <w:r>
-                              <w:rPr>
-                                <w:rFonts w:ascii="Open Sans" w:eastAsia="Times New Roman" w:hAnsi="Open Sans" w:cs="Times New Roman"/>
-                                <w:color w:val="3B3838" w:themeColor="background2" w:themeShade="40"/>
-                                <w:sz w:val="20"/>
-                                <w:szCs w:val="20"/>
-                                <w:shd w:val="clear" w:color="auto" w:fill="FFFFFF"/>
-                                <w:lang w:eastAsia="es-ES_tradnl"/>
-                              </w:rPr>
-                              <w:t xml:space="preserve"> ex, et </w:t>
-                            </w:r>
-                            <w:proofErr w:type="spellStart"/>
-                            <w:r>
-                              <w:rPr>
-                                <w:rFonts w:ascii="Open Sans" w:eastAsia="Times New Roman" w:hAnsi="Open Sans" w:cs="Times New Roman"/>
-                                <w:color w:val="3B3838" w:themeColor="background2" w:themeShade="40"/>
-                                <w:sz w:val="20"/>
-                                <w:szCs w:val="20"/>
-                                <w:shd w:val="clear" w:color="auto" w:fill="FFFFFF"/>
-                                <w:lang w:eastAsia="es-ES_tradnl"/>
-                              </w:rPr>
-                              <w:t>dictum</w:t>
-                            </w:r>
-                            <w:proofErr w:type="spellEnd"/>
-                            <w:r>
-                              <w:rPr>
-                                <w:rFonts w:ascii="Open Sans" w:eastAsia="Times New Roman" w:hAnsi="Open Sans" w:cs="Times New Roman"/>
-                                <w:color w:val="3B3838" w:themeColor="background2" w:themeShade="40"/>
-                                <w:sz w:val="20"/>
-                                <w:szCs w:val="20"/>
-                                <w:shd w:val="clear" w:color="auto" w:fill="FFFFFF"/>
-                                <w:lang w:eastAsia="es-ES_tradnl"/>
-                              </w:rPr>
-                              <w:t xml:space="preserve"> </w:t>
-                            </w:r>
-                            <w:proofErr w:type="spellStart"/>
-                            <w:r>
-                              <w:rPr>
-                                <w:rFonts w:ascii="Open Sans" w:eastAsia="Times New Roman" w:hAnsi="Open Sans" w:cs="Times New Roman"/>
-                                <w:color w:val="3B3838" w:themeColor="background2" w:themeShade="40"/>
-                                <w:sz w:val="20"/>
-                                <w:szCs w:val="20"/>
-                                <w:shd w:val="clear" w:color="auto" w:fill="FFFFFF"/>
-                                <w:lang w:eastAsia="es-ES_tradnl"/>
-                              </w:rPr>
-                              <w:t>velit</w:t>
-                            </w:r>
-                            <w:proofErr w:type="spellEnd"/>
-                            <w:r>
-                              <w:rPr>
-                                <w:rFonts w:ascii="Open Sans" w:eastAsia="Times New Roman" w:hAnsi="Open Sans" w:cs="Times New Roman"/>
-                                <w:color w:val="3B3838" w:themeColor="background2" w:themeShade="40"/>
-                                <w:sz w:val="20"/>
-                                <w:szCs w:val="20"/>
-                                <w:shd w:val="clear" w:color="auto" w:fill="FFFFFF"/>
-                                <w:lang w:eastAsia="es-ES_tradnl"/>
-                              </w:rPr>
-                              <w:t>.</w:t>
+                              <w:t>Lorem ipsum dolor sit amet, consectetur adipiscing elit. Sed tincidunt facilisis ante, at lacinia orci pellentesque a. Sed id consectetur ex, et dictum velit.</w:t>
                             </w:r>
                           </w:p>
                           <w:p>
@@ -5094,7 +3381,6 @@
                                 <w:lang w:eastAsia="es-ES_tradnl"/>
                               </w:rPr>
                             </w:pPr>
-                            <w:proofErr w:type="spellStart"/>
                             <w:r>
                               <w:rPr>
                                 <w:rFonts w:ascii="Open Sans" w:eastAsia="Times New Roman" w:hAnsi="Open Sans" w:cs="Times New Roman"/>
@@ -5104,331 +3390,7 @@
                                 <w:shd w:val="clear" w:color="auto" w:fill="FFFFFF"/>
                                 <w:lang w:eastAsia="es-ES_tradnl"/>
                               </w:rPr>
-                              <w:t>Lorem</w:t>
-                            </w:r>
-                            <w:proofErr w:type="spellEnd"/>
-                            <w:r>
-                              <w:rPr>
-                                <w:rFonts w:ascii="Open Sans" w:eastAsia="Times New Roman" w:hAnsi="Open Sans" w:cs="Times New Roman"/>
-                                <w:color w:val="3B3838" w:themeColor="background2" w:themeShade="40"/>
-                                <w:sz w:val="20"/>
-                                <w:szCs w:val="20"/>
-                                <w:shd w:val="clear" w:color="auto" w:fill="FFFFFF"/>
-                                <w:lang w:eastAsia="es-ES_tradnl"/>
-                              </w:rPr>
-                              <w:t xml:space="preserve"> </w:t>
-                            </w:r>
-                            <w:proofErr w:type="spellStart"/>
-                            <w:r>
-                              <w:rPr>
-                                <w:rFonts w:ascii="Open Sans" w:eastAsia="Times New Roman" w:hAnsi="Open Sans" w:cs="Times New Roman"/>
-                                <w:color w:val="3B3838" w:themeColor="background2" w:themeShade="40"/>
-                                <w:sz w:val="20"/>
-                                <w:szCs w:val="20"/>
-                                <w:shd w:val="clear" w:color="auto" w:fill="FFFFFF"/>
-                                <w:lang w:eastAsia="es-ES_tradnl"/>
-                              </w:rPr>
-                              <w:t>ipsum</w:t>
-                            </w:r>
-                            <w:proofErr w:type="spellEnd"/>
-                            <w:r>
-                              <w:rPr>
-                                <w:rFonts w:ascii="Open Sans" w:eastAsia="Times New Roman" w:hAnsi="Open Sans" w:cs="Times New Roman"/>
-                                <w:color w:val="3B3838" w:themeColor="background2" w:themeShade="40"/>
-                                <w:sz w:val="20"/>
-                                <w:szCs w:val="20"/>
-                                <w:shd w:val="clear" w:color="auto" w:fill="FFFFFF"/>
-                                <w:lang w:eastAsia="es-ES_tradnl"/>
-                              </w:rPr>
-                              <w:t xml:space="preserve"> dolor </w:t>
-                            </w:r>
-                            <w:proofErr w:type="spellStart"/>
-                            <w:r>
-                              <w:rPr>
-                                <w:rFonts w:ascii="Open Sans" w:eastAsia="Times New Roman" w:hAnsi="Open Sans" w:cs="Times New Roman"/>
-                                <w:color w:val="3B3838" w:themeColor="background2" w:themeShade="40"/>
-                                <w:sz w:val="20"/>
-                                <w:szCs w:val="20"/>
-                                <w:shd w:val="clear" w:color="auto" w:fill="FFFFFF"/>
-                                <w:lang w:eastAsia="es-ES_tradnl"/>
-                              </w:rPr>
-                              <w:t>sit</w:t>
-                            </w:r>
-                            <w:proofErr w:type="spellEnd"/>
-                            <w:r>
-                              <w:rPr>
-                                <w:rFonts w:ascii="Open Sans" w:eastAsia="Times New Roman" w:hAnsi="Open Sans" w:cs="Times New Roman"/>
-                                <w:color w:val="3B3838" w:themeColor="background2" w:themeShade="40"/>
-                                <w:sz w:val="20"/>
-                                <w:szCs w:val="20"/>
-                                <w:shd w:val="clear" w:color="auto" w:fill="FFFFFF"/>
-                                <w:lang w:eastAsia="es-ES_tradnl"/>
-                              </w:rPr>
-                              <w:t xml:space="preserve"> </w:t>
-                            </w:r>
-                            <w:proofErr w:type="spellStart"/>
-                            <w:r>
-                              <w:rPr>
-                                <w:rFonts w:ascii="Open Sans" w:eastAsia="Times New Roman" w:hAnsi="Open Sans" w:cs="Times New Roman"/>
-                                <w:color w:val="3B3838" w:themeColor="background2" w:themeShade="40"/>
-                                <w:sz w:val="20"/>
-                                <w:szCs w:val="20"/>
-                                <w:shd w:val="clear" w:color="auto" w:fill="FFFFFF"/>
-                                <w:lang w:eastAsia="es-ES_tradnl"/>
-                              </w:rPr>
-                              <w:t>amet</w:t>
-                            </w:r>
-                            <w:proofErr w:type="spellEnd"/>
-                            <w:r>
-                              <w:rPr>
-                                <w:rFonts w:ascii="Open Sans" w:eastAsia="Times New Roman" w:hAnsi="Open Sans" w:cs="Times New Roman"/>
-                                <w:color w:val="3B3838" w:themeColor="background2" w:themeShade="40"/>
-                                <w:sz w:val="20"/>
-                                <w:szCs w:val="20"/>
-                                <w:shd w:val="clear" w:color="auto" w:fill="FFFFFF"/>
-                                <w:lang w:eastAsia="es-ES_tradnl"/>
-                              </w:rPr>
-                              <w:t xml:space="preserve">, </w:t>
-                            </w:r>
-                            <w:proofErr w:type="spellStart"/>
-                            <w:r>
-                              <w:rPr>
-                                <w:rFonts w:ascii="Open Sans" w:eastAsia="Times New Roman" w:hAnsi="Open Sans" w:cs="Times New Roman"/>
-                                <w:color w:val="3B3838" w:themeColor="background2" w:themeShade="40"/>
-                                <w:sz w:val="20"/>
-                                <w:szCs w:val="20"/>
-                                <w:shd w:val="clear" w:color="auto" w:fill="FFFFFF"/>
-                                <w:lang w:eastAsia="es-ES_tradnl"/>
-                              </w:rPr>
-                              <w:t>consectetur</w:t>
-                            </w:r>
-                            <w:proofErr w:type="spellEnd"/>
-                            <w:r>
-                              <w:rPr>
-                                <w:rFonts w:ascii="Open Sans" w:eastAsia="Times New Roman" w:hAnsi="Open Sans" w:cs="Times New Roman"/>
-                                <w:color w:val="3B3838" w:themeColor="background2" w:themeShade="40"/>
-                                <w:sz w:val="20"/>
-                                <w:szCs w:val="20"/>
-                                <w:shd w:val="clear" w:color="auto" w:fill="FFFFFF"/>
-                                <w:lang w:eastAsia="es-ES_tradnl"/>
-                              </w:rPr>
-                              <w:t xml:space="preserve"> </w:t>
-                            </w:r>
-                            <w:proofErr w:type="spellStart"/>
-                            <w:r>
-                              <w:rPr>
-                                <w:rFonts w:ascii="Open Sans" w:eastAsia="Times New Roman" w:hAnsi="Open Sans" w:cs="Times New Roman"/>
-                                <w:color w:val="3B3838" w:themeColor="background2" w:themeShade="40"/>
-                                <w:sz w:val="20"/>
-                                <w:szCs w:val="20"/>
-                                <w:shd w:val="clear" w:color="auto" w:fill="FFFFFF"/>
-                                <w:lang w:eastAsia="es-ES_tradnl"/>
-                              </w:rPr>
-                              <w:t>adipiscing</w:t>
-                            </w:r>
-                            <w:proofErr w:type="spellEnd"/>
-                            <w:r>
-                              <w:rPr>
-                                <w:rFonts w:ascii="Open Sans" w:eastAsia="Times New Roman" w:hAnsi="Open Sans" w:cs="Times New Roman"/>
-                                <w:color w:val="3B3838" w:themeColor="background2" w:themeShade="40"/>
-                                <w:sz w:val="20"/>
-                                <w:szCs w:val="20"/>
-                                <w:shd w:val="clear" w:color="auto" w:fill="FFFFFF"/>
-                                <w:lang w:eastAsia="es-ES_tradnl"/>
-                              </w:rPr>
-                              <w:t xml:space="preserve"> </w:t>
-                            </w:r>
-                            <w:proofErr w:type="spellStart"/>
-                            <w:r>
-                              <w:rPr>
-                                <w:rFonts w:ascii="Open Sans" w:eastAsia="Times New Roman" w:hAnsi="Open Sans" w:cs="Times New Roman"/>
-                                <w:color w:val="3B3838" w:themeColor="background2" w:themeShade="40"/>
-                                <w:sz w:val="20"/>
-                                <w:szCs w:val="20"/>
-                                <w:shd w:val="clear" w:color="auto" w:fill="FFFFFF"/>
-                                <w:lang w:eastAsia="es-ES_tradnl"/>
-                              </w:rPr>
-                              <w:t>elit</w:t>
-                            </w:r>
-                            <w:proofErr w:type="spellEnd"/>
-                            <w:r>
-                              <w:rPr>
-                                <w:rFonts w:ascii="Open Sans" w:eastAsia="Times New Roman" w:hAnsi="Open Sans" w:cs="Times New Roman"/>
-                                <w:color w:val="3B3838" w:themeColor="background2" w:themeShade="40"/>
-                                <w:sz w:val="20"/>
-                                <w:szCs w:val="20"/>
-                                <w:shd w:val="clear" w:color="auto" w:fill="FFFFFF"/>
-                                <w:lang w:eastAsia="es-ES_tradnl"/>
-                              </w:rPr>
-                              <w:t xml:space="preserve">. Sed </w:t>
-                            </w:r>
-                            <w:proofErr w:type="spellStart"/>
-                            <w:r>
-                              <w:rPr>
-                                <w:rFonts w:ascii="Open Sans" w:eastAsia="Times New Roman" w:hAnsi="Open Sans" w:cs="Times New Roman"/>
-                                <w:color w:val="3B3838" w:themeColor="background2" w:themeShade="40"/>
-                                <w:sz w:val="20"/>
-                                <w:szCs w:val="20"/>
-                                <w:shd w:val="clear" w:color="auto" w:fill="FFFFFF"/>
-                                <w:lang w:eastAsia="es-ES_tradnl"/>
-                              </w:rPr>
-                              <w:t>tincidunt</w:t>
-                            </w:r>
-                            <w:proofErr w:type="spellEnd"/>
-                            <w:r>
-                              <w:rPr>
-                                <w:rFonts w:ascii="Open Sans" w:eastAsia="Times New Roman" w:hAnsi="Open Sans" w:cs="Times New Roman"/>
-                                <w:color w:val="3B3838" w:themeColor="background2" w:themeShade="40"/>
-                                <w:sz w:val="20"/>
-                                <w:szCs w:val="20"/>
-                                <w:shd w:val="clear" w:color="auto" w:fill="FFFFFF"/>
-                                <w:lang w:eastAsia="es-ES_tradnl"/>
-                              </w:rPr>
-                              <w:t xml:space="preserve"> </w:t>
-                            </w:r>
-                            <w:proofErr w:type="spellStart"/>
-                            <w:r>
-                              <w:rPr>
-                                <w:rFonts w:ascii="Open Sans" w:eastAsia="Times New Roman" w:hAnsi="Open Sans" w:cs="Times New Roman"/>
-                                <w:color w:val="3B3838" w:themeColor="background2" w:themeShade="40"/>
-                                <w:sz w:val="20"/>
-                                <w:szCs w:val="20"/>
-                                <w:shd w:val="clear" w:color="auto" w:fill="FFFFFF"/>
-                                <w:lang w:eastAsia="es-ES_tradnl"/>
-                              </w:rPr>
-                              <w:t>facilisis</w:t>
-                            </w:r>
-                            <w:proofErr w:type="spellEnd"/>
-                            <w:r>
-                              <w:rPr>
-                                <w:rFonts w:ascii="Open Sans" w:eastAsia="Times New Roman" w:hAnsi="Open Sans" w:cs="Times New Roman"/>
-                                <w:color w:val="3B3838" w:themeColor="background2" w:themeShade="40"/>
-                                <w:sz w:val="20"/>
-                                <w:szCs w:val="20"/>
-                                <w:shd w:val="clear" w:color="auto" w:fill="FFFFFF"/>
-                                <w:lang w:eastAsia="es-ES_tradnl"/>
-                              </w:rPr>
-                              <w:t xml:space="preserve"> ante, at lacinia </w:t>
-                            </w:r>
-                            <w:proofErr w:type="spellStart"/>
-                            <w:r>
-                              <w:rPr>
-                                <w:rFonts w:ascii="Open Sans" w:eastAsia="Times New Roman" w:hAnsi="Open Sans" w:cs="Times New Roman"/>
-                                <w:color w:val="3B3838" w:themeColor="background2" w:themeShade="40"/>
-                                <w:sz w:val="20"/>
-                                <w:szCs w:val="20"/>
-                                <w:shd w:val="clear" w:color="auto" w:fill="FFFFFF"/>
-                                <w:lang w:eastAsia="es-ES_tradnl"/>
-                              </w:rPr>
-                              <w:t>orci</w:t>
-                            </w:r>
-                            <w:proofErr w:type="spellEnd"/>
-                            <w:r>
-                              <w:rPr>
-                                <w:rFonts w:ascii="Open Sans" w:eastAsia="Times New Roman" w:hAnsi="Open Sans" w:cs="Times New Roman"/>
-                                <w:color w:val="3B3838" w:themeColor="background2" w:themeShade="40"/>
-                                <w:sz w:val="20"/>
-                                <w:szCs w:val="20"/>
-                                <w:shd w:val="clear" w:color="auto" w:fill="FFFFFF"/>
-                                <w:lang w:eastAsia="es-ES_tradnl"/>
-                              </w:rPr>
-                              <w:t xml:space="preserve"> </w:t>
-                            </w:r>
-                            <w:proofErr w:type="spellStart"/>
-                            <w:r>
-                              <w:rPr>
-                                <w:rFonts w:ascii="Open Sans" w:eastAsia="Times New Roman" w:hAnsi="Open Sans" w:cs="Times New Roman"/>
-                                <w:color w:val="3B3838" w:themeColor="background2" w:themeShade="40"/>
-                                <w:sz w:val="20"/>
-                                <w:szCs w:val="20"/>
-                                <w:shd w:val="clear" w:color="auto" w:fill="FFFFFF"/>
-                                <w:lang w:eastAsia="es-ES_tradnl"/>
-                              </w:rPr>
-                              <w:t>pellentesque</w:t>
-                            </w:r>
-                            <w:proofErr w:type="spellEnd"/>
-                            <w:r>
-                              <w:rPr>
-                                <w:rFonts w:ascii="Open Sans" w:eastAsia="Times New Roman" w:hAnsi="Open Sans" w:cs="Times New Roman"/>
-                                <w:color w:val="3B3838" w:themeColor="background2" w:themeShade="40"/>
-                                <w:sz w:val="20"/>
-                                <w:szCs w:val="20"/>
-                                <w:shd w:val="clear" w:color="auto" w:fill="FFFFFF"/>
-                                <w:lang w:eastAsia="es-ES_tradnl"/>
-                              </w:rPr>
-                              <w:t xml:space="preserve"> a. Sed id </w:t>
-                            </w:r>
-                            <w:proofErr w:type="spellStart"/>
-                            <w:r>
-                              <w:rPr>
-                                <w:rFonts w:ascii="Open Sans" w:eastAsia="Times New Roman" w:hAnsi="Open Sans" w:cs="Times New Roman"/>
-                                <w:color w:val="3B3838" w:themeColor="background2" w:themeShade="40"/>
-                                <w:sz w:val="20"/>
-                                <w:szCs w:val="20"/>
-                                <w:shd w:val="clear" w:color="auto" w:fill="FFFFFF"/>
-                                <w:lang w:eastAsia="es-ES_tradnl"/>
-                              </w:rPr>
-                              <w:t>consectetur</w:t>
-                            </w:r>
-                            <w:proofErr w:type="spellEnd"/>
-                            <w:r>
-                              <w:rPr>
-                                <w:rFonts w:ascii="Open Sans" w:eastAsia="Times New Roman" w:hAnsi="Open Sans" w:cs="Times New Roman"/>
-                                <w:color w:val="3B3838" w:themeColor="background2" w:themeShade="40"/>
-                                <w:sz w:val="20"/>
-                                <w:szCs w:val="20"/>
-                                <w:shd w:val="clear" w:color="auto" w:fill="FFFFFF"/>
-                                <w:lang w:eastAsia="es-ES_tradnl"/>
-                              </w:rPr>
-                              <w:t xml:space="preserve"> ex, et </w:t>
-                            </w:r>
-                            <w:proofErr w:type="spellStart"/>
-                            <w:r>
-                              <w:rPr>
-                                <w:rFonts w:ascii="Open Sans" w:eastAsia="Times New Roman" w:hAnsi="Open Sans" w:cs="Times New Roman"/>
-                                <w:color w:val="3B3838" w:themeColor="background2" w:themeShade="40"/>
-                                <w:sz w:val="20"/>
-                                <w:szCs w:val="20"/>
-                                <w:shd w:val="clear" w:color="auto" w:fill="FFFFFF"/>
-                                <w:lang w:eastAsia="es-ES_tradnl"/>
-                              </w:rPr>
-                              <w:t>dictum</w:t>
-                            </w:r>
-                            <w:proofErr w:type="spellEnd"/>
-                            <w:r>
-                              <w:rPr>
-                                <w:rFonts w:ascii="Open Sans" w:eastAsia="Times New Roman" w:hAnsi="Open Sans" w:cs="Times New Roman"/>
-                                <w:color w:val="3B3838" w:themeColor="background2" w:themeShade="40"/>
-                                <w:sz w:val="20"/>
-                                <w:szCs w:val="20"/>
-                                <w:shd w:val="clear" w:color="auto" w:fill="FFFFFF"/>
-                                <w:lang w:eastAsia="es-ES_tradnl"/>
-                              </w:rPr>
-                              <w:t xml:space="preserve"> </w:t>
-                            </w:r>
-                            <w:proofErr w:type="spellStart"/>
-                            <w:r>
-                              <w:rPr>
-                                <w:rFonts w:ascii="Open Sans" w:eastAsia="Times New Roman" w:hAnsi="Open Sans" w:cs="Times New Roman"/>
-                                <w:color w:val="3B3838" w:themeColor="background2" w:themeShade="40"/>
-                                <w:sz w:val="20"/>
-                                <w:szCs w:val="20"/>
-                                <w:shd w:val="clear" w:color="auto" w:fill="FFFFFF"/>
-                                <w:lang w:eastAsia="es-ES_tradnl"/>
-                              </w:rPr>
-                              <w:t>velit</w:t>
-                            </w:r>
-                            <w:proofErr w:type="spellEnd"/>
-                            <w:r>
-                              <w:rPr>
-                                <w:rFonts w:ascii="Open Sans" w:eastAsia="Times New Roman" w:hAnsi="Open Sans" w:cs="Times New Roman"/>
-                                <w:color w:val="3B3838" w:themeColor="background2" w:themeShade="40"/>
-                                <w:sz w:val="20"/>
-                                <w:szCs w:val="20"/>
-                                <w:shd w:val="clear" w:color="auto" w:fill="FFFFFF"/>
-                                <w:lang w:eastAsia="es-ES_tradnl"/>
-                              </w:rPr>
-                              <w:t>.</w:t>
+                              <w:t>Lorem ipsum dolor sit amet, consectetur adipiscing elit. Sed tincidunt facilisis ante, at lacinia orci pellentesque a. Sed id consectetur ex, et dictum velit.</w:t>
                             </w:r>
                           </w:p>
                         </w:txbxContent>

</xml_diff>